<commit_message>
Uppdaterat RC1 med korrigering misstag i namnsättning där en bokstav fallit bort, och med nästan färdiguppdaterad TKB och AB (efter återkoppling från AL).
</commit_message>
<xml_diff>
--- a/ServiceInteractions/riv/clinicalprocess/healthcond/rheuma/tags/clinicalprocess_healthcond_rheuma_1.0_RC1/docs/Arkitekturella beslut.docx
+++ b/ServiceInteractions/riv/clinicalprocess/healthcond/rheuma/tags/clinicalprocess_healthcond_rheuma_1.0_RC1/docs/Arkitekturella beslut.docx
@@ -25,7 +25,31 @@
           <w:sz w:val="56"/>
           <w:szCs w:val="56"/>
         </w:rPr>
-        <w:t>Journal-på-nätet</w:t>
+        <w:t>Hantera hälsorelaterade</w:t>
+      </w:r>
+      <w:r>
+        <w:rPr>
+          <w:rFonts w:ascii="Arial" w:hAnsi="Arial" w:cs="Arial"/>
+          <w:sz w:val="56"/>
+          <w:szCs w:val="56"/>
+        </w:rPr>
+        <w:t xml:space="preserve"> tillstånd </w:t>
+      </w:r>
+      <w:r>
+        <w:rPr>
+          <w:rFonts w:ascii="Arial" w:hAnsi="Arial" w:cs="Arial"/>
+          <w:sz w:val="56"/>
+          <w:szCs w:val="56"/>
+        </w:rPr>
+        <w:t xml:space="preserve">– </w:t>
+      </w:r>
+      <w:r>
+        <w:rPr>
+          <w:rFonts w:ascii="Arial" w:hAnsi="Arial" w:cs="Arial"/>
+          <w:sz w:val="56"/>
+          <w:szCs w:val="56"/>
+        </w:rPr>
+        <w:t>reumatismdata</w:t>
       </w:r>
     </w:p>
     <w:p>
@@ -38,13 +62,42 @@
           <w:szCs w:val="56"/>
         </w:rPr>
       </w:pPr>
+    </w:p>
+    <w:p>
+      <w:pPr>
+        <w:spacing w:before="120" w:after="120"/>
+        <w:jc w:val="center"/>
+        <w:rPr>
+          <w:rFonts w:ascii="Arial" w:hAnsi="Arial" w:cs="Arial"/>
+          <w:sz w:val="56"/>
+          <w:szCs w:val="56"/>
+        </w:rPr>
+      </w:pPr>
+      <w:proofErr w:type="spellStart"/>
       <w:r>
         <w:rPr>
           <w:rFonts w:ascii="Arial" w:hAnsi="Arial" w:cs="Arial"/>
           <w:sz w:val="56"/>
           <w:szCs w:val="56"/>
         </w:rPr>
-        <w:t>arkitekturella beslut</w:t>
+        <w:t>A</w:t>
+      </w:r>
+      <w:r>
+        <w:rPr>
+          <w:rFonts w:ascii="Arial" w:hAnsi="Arial" w:cs="Arial"/>
+          <w:sz w:val="56"/>
+          <w:szCs w:val="56"/>
+        </w:rPr>
+        <w:t>rkitekturella</w:t>
+      </w:r>
+      <w:proofErr w:type="spellEnd"/>
+      <w:r>
+        <w:rPr>
+          <w:rFonts w:ascii="Arial" w:hAnsi="Arial" w:cs="Arial"/>
+          <w:sz w:val="56"/>
+          <w:szCs w:val="56"/>
+        </w:rPr>
+        <w:t xml:space="preserve"> beslut</w:t>
       </w:r>
     </w:p>
     <w:p>
@@ -107,70 +160,10 @@
           <w:sz w:val="36"/>
           <w:szCs w:val="36"/>
         </w:rPr>
-        <w:fldChar w:fldCharType="begin"/>
+        <w:t>RC1</w:t>
       </w:r>
-      <w:r>
-        <w:rPr>
-          <w:color w:val="92D050"/>
-          <w:sz w:val="36"/>
-          <w:szCs w:val="36"/>
-        </w:rPr>
-        <w:instrText xml:space="preserve"> DOCPROPERTY  Version_1  \* MERGEFORMAT </w:instrText>
-      </w:r>
-      <w:r>
-        <w:rPr>
-          <w:color w:val="92D050"/>
-          <w:sz w:val="36"/>
-          <w:szCs w:val="36"/>
-        </w:rPr>
-        <w:fldChar w:fldCharType="separate"/>
-      </w:r>
-      <w:r>
-        <w:rPr>
-          <w:color w:val="92D050"/>
-          <w:sz w:val="36"/>
-          <w:szCs w:val="36"/>
-        </w:rPr>
-        <w:t>1</w:t>
-      </w:r>
-      <w:r>
-        <w:rPr>
-          <w:color w:val="92D050"/>
-          <w:sz w:val="36"/>
-          <w:szCs w:val="36"/>
-        </w:rPr>
-        <w:fldChar w:fldCharType="end"/>
-      </w:r>
-      <w:r>
-        <w:rPr>
-          <w:sz w:val="36"/>
-          <w:szCs w:val="36"/>
-        </w:rPr>
-        <w:t>.</w:t>
-      </w:r>
-      <w:r>
-        <w:rPr>
-          <w:color w:val="92D050"/>
-          <w:sz w:val="36"/>
-          <w:szCs w:val="36"/>
-        </w:rPr>
-        <w:t>0</w:t>
-      </w:r>
-      <w:r>
-        <w:rPr>
-          <w:sz w:val="36"/>
-          <w:szCs w:val="36"/>
-        </w:rPr>
-        <w:t>.</w:t>
-      </w:r>
-      <w:r>
-        <w:rPr>
-          <w:color w:val="92D050"/>
-          <w:sz w:val="36"/>
-          <w:szCs w:val="36"/>
-        </w:rPr>
-        <w:t>0</w:t>
-      </w:r>
+      <w:bookmarkStart w:id="1" w:name="_GoBack"/>
+      <w:bookmarkEnd w:id="1"/>
     </w:p>
     <w:p>
       <w:pPr>
@@ -220,7 +213,7 @@
           <w:sz w:val="36"/>
           <w:szCs w:val="36"/>
         </w:rPr>
-        <w:t>2014-01</w:t>
+        <w:t>2014-02</w:t>
       </w:r>
       <w:r>
         <w:rPr>
@@ -228,7 +221,7 @@
           <w:sz w:val="36"/>
           <w:szCs w:val="36"/>
         </w:rPr>
-        <w:t>-2</w:t>
+        <w:t>-</w:t>
       </w:r>
       <w:r>
         <w:rPr>
@@ -244,7 +237,7 @@
           <w:sz w:val="36"/>
           <w:szCs w:val="36"/>
         </w:rPr>
-        <w:t>7</w:t>
+        <w:t>04</w:t>
       </w:r>
     </w:p>
     <w:p>
@@ -320,13 +313,13 @@
       <w:pPr>
         <w:pStyle w:val="Innehll1"/>
         <w:tabs>
-          <w:tab w:val="left" w:pos="436"/>
+          <w:tab w:val="left" w:pos="440"/>
         </w:tabs>
         <w:rPr>
           <w:rFonts w:asciiTheme="minorHAnsi" w:eastAsiaTheme="minorEastAsia" w:hAnsiTheme="minorHAnsi" w:cstheme="minorBidi"/>
-          <w:sz w:val="24"/>
-          <w:szCs w:val="24"/>
-          <w:lang w:eastAsia="ja-JP"/>
+          <w:sz w:val="22"/>
+          <w:szCs w:val="22"/>
+          <w:lang w:eastAsia="sv-SE"/>
         </w:rPr>
       </w:pPr>
       <w:r>
@@ -338,416 +331,412 @@
       <w:r>
         <w:fldChar w:fldCharType="separate"/>
       </w:r>
-      <w:r>
-        <w:t>1.</w:t>
-      </w:r>
-      <w:r>
-        <w:rPr>
-          <w:rFonts w:asciiTheme="minorHAnsi" w:eastAsiaTheme="minorEastAsia" w:hAnsiTheme="minorHAnsi" w:cstheme="minorBidi"/>
-          <w:sz w:val="24"/>
-          <w:szCs w:val="24"/>
-          <w:lang w:eastAsia="ja-JP"/>
-        </w:rPr>
-        <w:tab/>
-      </w:r>
-      <w:r>
-        <w:t>Inledning</w:t>
-      </w:r>
-      <w:r>
-        <w:tab/>
-      </w:r>
-      <w:r>
-        <w:fldChar w:fldCharType="begin"/>
-      </w:r>
-      <w:r>
-        <w:instrText xml:space="preserve"> PAGEREF _Toc230936749 \h </w:instrText>
-      </w:r>
-      <w:r>
-        <w:fldChar w:fldCharType="separate"/>
-      </w:r>
-      <w:r>
-        <w:t>5</w:t>
-      </w:r>
-      <w:r>
-        <w:fldChar w:fldCharType="end"/>
-      </w:r>
+      <w:hyperlink w:anchor="_Toc379202696" w:history="1">
+        <w:r>
+          <w:rPr>
+            <w:rStyle w:val="Hyperlnk"/>
+          </w:rPr>
+          <w:t>1.</w:t>
+        </w:r>
+        <w:r>
+          <w:rPr>
+            <w:rFonts w:asciiTheme="minorHAnsi" w:eastAsiaTheme="minorEastAsia" w:hAnsiTheme="minorHAnsi" w:cstheme="minorBidi"/>
+            <w:sz w:val="22"/>
+            <w:szCs w:val="22"/>
+            <w:lang w:eastAsia="sv-SE"/>
+          </w:rPr>
+          <w:tab/>
+        </w:r>
+        <w:r>
+          <w:rPr>
+            <w:rStyle w:val="Hyperlnk"/>
+          </w:rPr>
+          <w:t>Inledning</w:t>
+        </w:r>
+        <w:r>
+          <w:rPr>
+            <w:webHidden/>
+          </w:rPr>
+          <w:tab/>
+        </w:r>
+        <w:r>
+          <w:rPr>
+            <w:webHidden/>
+          </w:rPr>
+          <w:fldChar w:fldCharType="begin"/>
+        </w:r>
+        <w:r>
+          <w:rPr>
+            <w:webHidden/>
+          </w:rPr>
+          <w:instrText xml:space="preserve"> PAGEREF _Toc379202696 \h </w:instrText>
+        </w:r>
+        <w:r>
+          <w:rPr>
+            <w:webHidden/>
+          </w:rPr>
+        </w:r>
+        <w:r>
+          <w:rPr>
+            <w:webHidden/>
+          </w:rPr>
+          <w:fldChar w:fldCharType="separate"/>
+        </w:r>
+        <w:r>
+          <w:rPr>
+            <w:webHidden/>
+          </w:rPr>
+          <w:t>4</w:t>
+        </w:r>
+        <w:r>
+          <w:rPr>
+            <w:webHidden/>
+          </w:rPr>
+          <w:fldChar w:fldCharType="end"/>
+        </w:r>
+      </w:hyperlink>
     </w:p>
     <w:p>
       <w:pPr>
         <w:pStyle w:val="Innehll2"/>
         <w:tabs>
-          <w:tab w:val="left" w:pos="720"/>
+          <w:tab w:val="left" w:pos="880"/>
           <w:tab w:val="right" w:leader="dot" w:pos="8664"/>
         </w:tabs>
         <w:rPr>
           <w:rFonts w:asciiTheme="minorHAnsi" w:eastAsiaTheme="minorEastAsia" w:hAnsiTheme="minorHAnsi" w:cstheme="minorBidi"/>
           <w:noProof/>
-          <w:sz w:val="24"/>
-          <w:szCs w:val="24"/>
-          <w:lang w:eastAsia="ja-JP"/>
+          <w:sz w:val="22"/>
+          <w:lang w:eastAsia="sv-SE"/>
         </w:rPr>
       </w:pPr>
-      <w:r>
-        <w:rPr>
-          <w:noProof/>
-        </w:rPr>
-        <w:t>1.1.</w:t>
-      </w:r>
-      <w:r>
-        <w:rPr>
-          <w:rFonts w:asciiTheme="minorHAnsi" w:eastAsiaTheme="minorEastAsia" w:hAnsiTheme="minorHAnsi" w:cstheme="minorBidi"/>
-          <w:noProof/>
-          <w:sz w:val="24"/>
-          <w:szCs w:val="24"/>
-          <w:lang w:eastAsia="ja-JP"/>
-        </w:rPr>
-        <w:tab/>
-      </w:r>
-      <w:r>
-        <w:rPr>
-          <w:noProof/>
-        </w:rPr>
-        <w:t>Syfte</w:t>
-      </w:r>
-      <w:r>
-        <w:rPr>
-          <w:noProof/>
-        </w:rPr>
-        <w:tab/>
-      </w:r>
-      <w:r>
-        <w:rPr>
-          <w:noProof/>
-        </w:rPr>
-        <w:fldChar w:fldCharType="begin"/>
-      </w:r>
-      <w:r>
-        <w:rPr>
-          <w:noProof/>
-        </w:rPr>
-        <w:instrText xml:space="preserve"> PAGEREF _Toc230936750 \h </w:instrText>
-      </w:r>
-      <w:r>
-        <w:rPr>
-          <w:noProof/>
-        </w:rPr>
-      </w:r>
-      <w:r>
-        <w:rPr>
-          <w:noProof/>
-        </w:rPr>
-        <w:fldChar w:fldCharType="separate"/>
-      </w:r>
-      <w:r>
-        <w:rPr>
-          <w:noProof/>
-        </w:rPr>
-        <w:t>5</w:t>
-      </w:r>
-      <w:r>
-        <w:rPr>
-          <w:noProof/>
-        </w:rPr>
-        <w:fldChar w:fldCharType="end"/>
-      </w:r>
+      <w:hyperlink w:anchor="_Toc379202697" w:history="1">
+        <w:r>
+          <w:rPr>
+            <w:rStyle w:val="Hyperlnk"/>
+            <w:noProof/>
+          </w:rPr>
+          <w:t>1.1.</w:t>
+        </w:r>
+        <w:r>
+          <w:rPr>
+            <w:rFonts w:asciiTheme="minorHAnsi" w:eastAsiaTheme="minorEastAsia" w:hAnsiTheme="minorHAnsi" w:cstheme="minorBidi"/>
+            <w:noProof/>
+            <w:sz w:val="22"/>
+            <w:lang w:eastAsia="sv-SE"/>
+          </w:rPr>
+          <w:tab/>
+        </w:r>
+        <w:r>
+          <w:rPr>
+            <w:rStyle w:val="Hyperlnk"/>
+            <w:noProof/>
+          </w:rPr>
+          <w:t>Syfte</w:t>
+        </w:r>
+        <w:r>
+          <w:rPr>
+            <w:noProof/>
+            <w:webHidden/>
+          </w:rPr>
+          <w:tab/>
+        </w:r>
+        <w:r>
+          <w:rPr>
+            <w:noProof/>
+            <w:webHidden/>
+          </w:rPr>
+          <w:fldChar w:fldCharType="begin"/>
+        </w:r>
+        <w:r>
+          <w:rPr>
+            <w:noProof/>
+            <w:webHidden/>
+          </w:rPr>
+          <w:instrText xml:space="preserve"> PAGEREF _Toc379202697 \h </w:instrText>
+        </w:r>
+        <w:r>
+          <w:rPr>
+            <w:noProof/>
+            <w:webHidden/>
+          </w:rPr>
+        </w:r>
+        <w:r>
+          <w:rPr>
+            <w:noProof/>
+            <w:webHidden/>
+          </w:rPr>
+          <w:fldChar w:fldCharType="separate"/>
+        </w:r>
+        <w:r>
+          <w:rPr>
+            <w:noProof/>
+            <w:webHidden/>
+          </w:rPr>
+          <w:t>4</w:t>
+        </w:r>
+        <w:r>
+          <w:rPr>
+            <w:noProof/>
+            <w:webHidden/>
+          </w:rPr>
+          <w:fldChar w:fldCharType="end"/>
+        </w:r>
+      </w:hyperlink>
     </w:p>
     <w:p>
       <w:pPr>
         <w:pStyle w:val="Innehll2"/>
         <w:tabs>
-          <w:tab w:val="left" w:pos="745"/>
+          <w:tab w:val="left" w:pos="880"/>
           <w:tab w:val="right" w:leader="dot" w:pos="8664"/>
         </w:tabs>
         <w:rPr>
           <w:rFonts w:asciiTheme="minorHAnsi" w:eastAsiaTheme="minorEastAsia" w:hAnsiTheme="minorHAnsi" w:cstheme="minorBidi"/>
           <w:noProof/>
-          <w:sz w:val="24"/>
-          <w:szCs w:val="24"/>
-          <w:lang w:eastAsia="ja-JP"/>
+          <w:sz w:val="22"/>
+          <w:lang w:eastAsia="sv-SE"/>
         </w:rPr>
       </w:pPr>
-      <w:r>
-        <w:rPr>
-          <w:noProof/>
-        </w:rPr>
-        <w:t>1.2.</w:t>
-      </w:r>
-      <w:r>
-        <w:rPr>
-          <w:rFonts w:asciiTheme="minorHAnsi" w:eastAsiaTheme="minorEastAsia" w:hAnsiTheme="minorHAnsi" w:cstheme="minorBidi"/>
-          <w:noProof/>
-          <w:sz w:val="24"/>
-          <w:szCs w:val="24"/>
-          <w:lang w:eastAsia="ja-JP"/>
-        </w:rPr>
-        <w:tab/>
-      </w:r>
-      <w:r>
-        <w:rPr>
-          <w:noProof/>
-        </w:rPr>
-        <w:t>Begrepp</w:t>
-      </w:r>
-      <w:r>
-        <w:rPr>
-          <w:noProof/>
-        </w:rPr>
-        <w:tab/>
-      </w:r>
-      <w:r>
-        <w:rPr>
-          <w:noProof/>
-        </w:rPr>
-        <w:fldChar w:fldCharType="begin"/>
-      </w:r>
-      <w:r>
-        <w:rPr>
-          <w:noProof/>
-        </w:rPr>
-        <w:instrText xml:space="preserve"> PAGEREF _Toc230936751 \h </w:instrText>
-      </w:r>
-      <w:r>
-        <w:rPr>
-          <w:noProof/>
-        </w:rPr>
-      </w:r>
-      <w:r>
-        <w:rPr>
-          <w:noProof/>
-        </w:rPr>
-        <w:fldChar w:fldCharType="separate"/>
-      </w:r>
-      <w:r>
-        <w:rPr>
-          <w:noProof/>
-        </w:rPr>
-        <w:t>5</w:t>
-      </w:r>
-      <w:r>
-        <w:rPr>
-          <w:noProof/>
-        </w:rPr>
-        <w:fldChar w:fldCharType="end"/>
-      </w:r>
+      <w:hyperlink w:anchor="_Toc379202698" w:history="1">
+        <w:r>
+          <w:rPr>
+            <w:rStyle w:val="Hyperlnk"/>
+            <w:noProof/>
+          </w:rPr>
+          <w:t>1.2.</w:t>
+        </w:r>
+        <w:r>
+          <w:rPr>
+            <w:rFonts w:asciiTheme="minorHAnsi" w:eastAsiaTheme="minorEastAsia" w:hAnsiTheme="minorHAnsi" w:cstheme="minorBidi"/>
+            <w:noProof/>
+            <w:sz w:val="22"/>
+            <w:lang w:eastAsia="sv-SE"/>
+          </w:rPr>
+          <w:tab/>
+        </w:r>
+        <w:r>
+          <w:rPr>
+            <w:rStyle w:val="Hyperlnk"/>
+            <w:noProof/>
+          </w:rPr>
+          <w:t>Begrepp</w:t>
+        </w:r>
+        <w:r>
+          <w:rPr>
+            <w:noProof/>
+            <w:webHidden/>
+          </w:rPr>
+          <w:tab/>
+        </w:r>
+        <w:r>
+          <w:rPr>
+            <w:noProof/>
+            <w:webHidden/>
+          </w:rPr>
+          <w:fldChar w:fldCharType="begin"/>
+        </w:r>
+        <w:r>
+          <w:rPr>
+            <w:noProof/>
+            <w:webHidden/>
+          </w:rPr>
+          <w:instrText xml:space="preserve"> PAGEREF _Toc379202698 \h </w:instrText>
+        </w:r>
+        <w:r>
+          <w:rPr>
+            <w:noProof/>
+            <w:webHidden/>
+          </w:rPr>
+        </w:r>
+        <w:r>
+          <w:rPr>
+            <w:noProof/>
+            <w:webHidden/>
+          </w:rPr>
+          <w:fldChar w:fldCharType="separate"/>
+        </w:r>
+        <w:r>
+          <w:rPr>
+            <w:noProof/>
+            <w:webHidden/>
+          </w:rPr>
+          <w:t>4</w:t>
+        </w:r>
+        <w:r>
+          <w:rPr>
+            <w:noProof/>
+            <w:webHidden/>
+          </w:rPr>
+          <w:fldChar w:fldCharType="end"/>
+        </w:r>
+      </w:hyperlink>
     </w:p>
     <w:p>
       <w:pPr>
         <w:pStyle w:val="Innehll1"/>
         <w:tabs>
-          <w:tab w:val="left" w:pos="472"/>
+          <w:tab w:val="left" w:pos="660"/>
         </w:tabs>
         <w:rPr>
           <w:rFonts w:asciiTheme="minorHAnsi" w:eastAsiaTheme="minorEastAsia" w:hAnsiTheme="minorHAnsi" w:cstheme="minorBidi"/>
-          <w:sz w:val="24"/>
-          <w:szCs w:val="24"/>
-          <w:lang w:eastAsia="ja-JP"/>
+          <w:sz w:val="22"/>
+          <w:szCs w:val="22"/>
+          <w:lang w:eastAsia="sv-SE"/>
         </w:rPr>
       </w:pPr>
-      <w:r>
-        <w:t>2.</w:t>
-      </w:r>
-      <w:r>
-        <w:rPr>
-          <w:rFonts w:asciiTheme="minorHAnsi" w:eastAsiaTheme="minorEastAsia" w:hAnsiTheme="minorHAnsi" w:cstheme="minorBidi"/>
-          <w:sz w:val="24"/>
-          <w:szCs w:val="24"/>
-          <w:lang w:eastAsia="ja-JP"/>
-        </w:rPr>
-        <w:tab/>
-      </w:r>
-      <w:r>
-        <w:t>Arkitekturella beslut</w:t>
-      </w:r>
-      <w:r>
-        <w:tab/>
-      </w:r>
-      <w:r>
-        <w:fldChar w:fldCharType="begin"/>
-      </w:r>
-      <w:r>
-        <w:instrText xml:space="preserve"> PAGEREF _Toc230936752 \h </w:instrText>
-      </w:r>
-      <w:r>
-        <w:fldChar w:fldCharType="separate"/>
-      </w:r>
-      <w:r>
-        <w:t>6</w:t>
-      </w:r>
-      <w:r>
-        <w:fldChar w:fldCharType="end"/>
-      </w:r>
+      <w:hyperlink w:anchor="_Toc379202699" w:history="1">
+        <w:r>
+          <w:rPr>
+            <w:rStyle w:val="Hyperlnk"/>
+          </w:rPr>
+          <w:t>2.</w:t>
+        </w:r>
+        <w:r>
+          <w:rPr>
+            <w:rFonts w:asciiTheme="minorHAnsi" w:eastAsiaTheme="minorEastAsia" w:hAnsiTheme="minorHAnsi" w:cstheme="minorBidi"/>
+            <w:sz w:val="22"/>
+            <w:szCs w:val="22"/>
+            <w:lang w:eastAsia="sv-SE"/>
+          </w:rPr>
+          <w:tab/>
+        </w:r>
+        <w:r>
+          <w:rPr>
+            <w:rStyle w:val="Hyperlnk"/>
+          </w:rPr>
+          <w:t>Arkitekturella beslut</w:t>
+        </w:r>
+        <w:r>
+          <w:rPr>
+            <w:webHidden/>
+          </w:rPr>
+          <w:tab/>
+        </w:r>
+        <w:r>
+          <w:rPr>
+            <w:webHidden/>
+          </w:rPr>
+          <w:fldChar w:fldCharType="begin"/>
+        </w:r>
+        <w:r>
+          <w:rPr>
+            <w:webHidden/>
+          </w:rPr>
+          <w:instrText xml:space="preserve"> PAGEREF _Toc379202699 \h </w:instrText>
+        </w:r>
+        <w:r>
+          <w:rPr>
+            <w:webHidden/>
+          </w:rPr>
+        </w:r>
+        <w:r>
+          <w:rPr>
+            <w:webHidden/>
+          </w:rPr>
+          <w:fldChar w:fldCharType="separate"/>
+        </w:r>
+        <w:r>
+          <w:rPr>
+            <w:webHidden/>
+          </w:rPr>
+          <w:t>5</w:t>
+        </w:r>
+        <w:r>
+          <w:rPr>
+            <w:webHidden/>
+          </w:rPr>
+          <w:fldChar w:fldCharType="end"/>
+        </w:r>
+      </w:hyperlink>
     </w:p>
     <w:p>
       <w:pPr>
         <w:pStyle w:val="Innehll2"/>
         <w:tabs>
-          <w:tab w:val="left" w:pos="745"/>
+          <w:tab w:val="left" w:pos="880"/>
           <w:tab w:val="right" w:leader="dot" w:pos="8664"/>
         </w:tabs>
         <w:rPr>
           <w:rFonts w:asciiTheme="minorHAnsi" w:eastAsiaTheme="minorEastAsia" w:hAnsiTheme="minorHAnsi" w:cstheme="minorBidi"/>
           <w:noProof/>
-          <w:sz w:val="24"/>
-          <w:szCs w:val="24"/>
-          <w:lang w:eastAsia="ja-JP"/>
+          <w:sz w:val="22"/>
+          <w:lang w:eastAsia="sv-SE"/>
         </w:rPr>
       </w:pPr>
-      <w:r>
-        <w:rPr>
-          <w:noProof/>
-        </w:rPr>
-        <w:t>2.1.</w:t>
-      </w:r>
-      <w:r>
-        <w:rPr>
-          <w:rFonts w:asciiTheme="minorHAnsi" w:eastAsiaTheme="minorEastAsia" w:hAnsiTheme="minorHAnsi" w:cstheme="minorBidi"/>
-          <w:noProof/>
-          <w:sz w:val="24"/>
-          <w:szCs w:val="24"/>
-          <w:lang w:eastAsia="ja-JP"/>
-        </w:rPr>
-        <w:tab/>
-      </w:r>
-      <w:r>
-        <w:rPr>
-          <w:noProof/>
-        </w:rPr>
-        <w:t xml:space="preserve">AB: </w:t>
-      </w:r>
-      <w:r>
-        <w:rPr>
-          <w:noProof/>
-          <w:highlight w:val="yellow"/>
-        </w:rPr>
-        <w:t>Rubrik på område för beslut</w:t>
-      </w:r>
-      <w:r>
-        <w:rPr>
-          <w:noProof/>
-        </w:rPr>
-        <w:tab/>
-      </w:r>
-      <w:r>
-        <w:rPr>
-          <w:noProof/>
-        </w:rPr>
-        <w:fldChar w:fldCharType="begin"/>
-      </w:r>
-      <w:r>
-        <w:rPr>
-          <w:noProof/>
-        </w:rPr>
-        <w:instrText xml:space="preserve"> PAGEREF _Toc230936753 \h </w:instrText>
-      </w:r>
-      <w:r>
-        <w:rPr>
-          <w:noProof/>
-        </w:rPr>
-      </w:r>
-      <w:r>
-        <w:rPr>
-          <w:noProof/>
-        </w:rPr>
-        <w:fldChar w:fldCharType="separate"/>
-      </w:r>
-      <w:r>
-        <w:rPr>
-          <w:noProof/>
-        </w:rPr>
-        <w:t>6</w:t>
-      </w:r>
-      <w:r>
-        <w:rPr>
-          <w:noProof/>
-        </w:rPr>
-        <w:fldChar w:fldCharType="end"/>
-      </w:r>
-    </w:p>
-    <w:p>
-      <w:pPr>
-        <w:pStyle w:val="Innehll2"/>
-        <w:tabs>
-          <w:tab w:val="left" w:pos="771"/>
-          <w:tab w:val="right" w:leader="dot" w:pos="8664"/>
-        </w:tabs>
-        <w:rPr>
-          <w:rFonts w:asciiTheme="minorHAnsi" w:eastAsiaTheme="minorEastAsia" w:hAnsiTheme="minorHAnsi" w:cstheme="minorBidi"/>
-          <w:noProof/>
-          <w:sz w:val="24"/>
-          <w:szCs w:val="24"/>
-          <w:lang w:eastAsia="ja-JP"/>
-        </w:rPr>
-      </w:pPr>
-      <w:r>
-        <w:rPr>
-          <w:noProof/>
-        </w:rPr>
-        <w:t>2.2.</w:t>
-      </w:r>
-      <w:r>
-        <w:rPr>
-          <w:rFonts w:asciiTheme="minorHAnsi" w:eastAsiaTheme="minorEastAsia" w:hAnsiTheme="minorHAnsi" w:cstheme="minorBidi"/>
-          <w:noProof/>
-          <w:sz w:val="24"/>
-          <w:szCs w:val="24"/>
-          <w:lang w:eastAsia="ja-JP"/>
-        </w:rPr>
-        <w:tab/>
-      </w:r>
-      <w:r>
-        <w:rPr>
-          <w:noProof/>
-        </w:rPr>
-        <w:t xml:space="preserve">AB: </w:t>
-      </w:r>
-      <w:r>
-        <w:rPr>
-          <w:noProof/>
-          <w:color w:val="4F81BD" w:themeColor="accent1"/>
-        </w:rPr>
-        <w:t>…</w:t>
-      </w:r>
-      <w:r>
-        <w:rPr>
-          <w:noProof/>
-        </w:rPr>
-        <w:tab/>
-      </w:r>
-      <w:r>
-        <w:rPr>
-          <w:noProof/>
-        </w:rPr>
-        <w:fldChar w:fldCharType="begin"/>
-      </w:r>
-      <w:r>
-        <w:rPr>
-          <w:noProof/>
-        </w:rPr>
-        <w:instrText xml:space="preserve"> PAGEREF _Toc230936754 \h </w:instrText>
-      </w:r>
-      <w:r>
-        <w:rPr>
-          <w:noProof/>
-        </w:rPr>
-      </w:r>
-      <w:r>
-        <w:rPr>
-          <w:noProof/>
-        </w:rPr>
-        <w:fldChar w:fldCharType="separate"/>
-      </w:r>
-      <w:r>
-        <w:rPr>
-          <w:noProof/>
-        </w:rPr>
-        <w:t>7</w:t>
-      </w:r>
-      <w:r>
-        <w:rPr>
-          <w:noProof/>
-        </w:rPr>
-        <w:fldChar w:fldCharType="end"/>
-      </w:r>
+      <w:hyperlink w:anchor="_Toc379202700" w:history="1">
+        <w:r>
+          <w:rPr>
+            <w:rStyle w:val="Hyperlnk"/>
+            <w:noProof/>
+          </w:rPr>
+          <w:t>2.1.</w:t>
+        </w:r>
+        <w:r>
+          <w:rPr>
+            <w:rFonts w:asciiTheme="minorHAnsi" w:eastAsiaTheme="minorEastAsia" w:hAnsiTheme="minorHAnsi" w:cstheme="minorBidi"/>
+            <w:noProof/>
+            <w:sz w:val="22"/>
+            <w:lang w:eastAsia="sv-SE"/>
+          </w:rPr>
+          <w:tab/>
+        </w:r>
+        <w:r>
+          <w:rPr>
+            <w:rStyle w:val="Hyperlnk"/>
+            <w:noProof/>
+          </w:rPr>
+          <w:t>AB: Beslut om att utveckla ett monolitiskt kontrakt</w:t>
+        </w:r>
+        <w:r>
+          <w:rPr>
+            <w:noProof/>
+            <w:webHidden/>
+          </w:rPr>
+          <w:tab/>
+        </w:r>
+        <w:r>
+          <w:rPr>
+            <w:noProof/>
+            <w:webHidden/>
+          </w:rPr>
+          <w:fldChar w:fldCharType="begin"/>
+        </w:r>
+        <w:r>
+          <w:rPr>
+            <w:noProof/>
+            <w:webHidden/>
+          </w:rPr>
+          <w:instrText xml:space="preserve"> PAGEREF _Toc379202700 \h </w:instrText>
+        </w:r>
+        <w:r>
+          <w:rPr>
+            <w:noProof/>
+            <w:webHidden/>
+          </w:rPr>
+        </w:r>
+        <w:r>
+          <w:rPr>
+            <w:noProof/>
+            <w:webHidden/>
+          </w:rPr>
+          <w:fldChar w:fldCharType="separate"/>
+        </w:r>
+        <w:r>
+          <w:rPr>
+            <w:noProof/>
+            <w:webHidden/>
+          </w:rPr>
+          <w:t>5</w:t>
+        </w:r>
+        <w:r>
+          <w:rPr>
+            <w:noProof/>
+            <w:webHidden/>
+          </w:rPr>
+          <w:fldChar w:fldCharType="end"/>
+        </w:r>
+      </w:hyperlink>
     </w:p>
     <w:p>
       <w:r>
@@ -888,13 +877,47 @@
                 <w:sz w:val="20"/>
               </w:rPr>
             </w:pPr>
+            <w:proofErr w:type="spellStart"/>
             <w:r>
               <w:rPr>
                 <w:b/>
                 <w:sz w:val="20"/>
               </w:rPr>
-              <w:t>Ändringar gjorda av</w:t>
-            </w:r>
+              <w:t>Ändringar</w:t>
+            </w:r>
+            <w:proofErr w:type="spellEnd"/>
+            <w:r>
+              <w:rPr>
+                <w:b/>
+                <w:sz w:val="20"/>
+              </w:rPr>
+              <w:t xml:space="preserve"> </w:t>
+            </w:r>
+            <w:proofErr w:type="spellStart"/>
+            <w:r>
+              <w:rPr>
+                <w:b/>
+                <w:sz w:val="20"/>
+              </w:rPr>
+              <w:t>gjorda</w:t>
+            </w:r>
+            <w:proofErr w:type="spellEnd"/>
+            <w:r>
+              <w:rPr>
+                <w:b/>
+                <w:sz w:val="20"/>
+              </w:rPr>
+              <w:t xml:space="preserve"> </w:t>
+            </w:r>
+            <w:proofErr w:type="spellStart"/>
+            <w:r>
+              <w:rPr>
+                <w:b/>
+                <w:sz w:val="20"/>
+              </w:rPr>
+              <w:t>av</w:t>
+            </w:r>
+            <w:proofErr w:type="spellEnd"/>
           </w:p>
         </w:tc>
         <w:tc>
@@ -911,13 +934,31 @@
                 <w:sz w:val="20"/>
               </w:rPr>
             </w:pPr>
+            <w:proofErr w:type="spellStart"/>
             <w:r>
               <w:rPr>
                 <w:b/>
                 <w:sz w:val="20"/>
               </w:rPr>
-              <w:t>Granskad av</w:t>
-            </w:r>
+              <w:t>Granskad</w:t>
+            </w:r>
+            <w:proofErr w:type="spellEnd"/>
+            <w:r>
+              <w:rPr>
+                <w:b/>
+                <w:sz w:val="20"/>
+              </w:rPr>
+              <w:t xml:space="preserve"> </w:t>
+            </w:r>
+            <w:proofErr w:type="spellStart"/>
+            <w:r>
+              <w:rPr>
+                <w:b/>
+                <w:sz w:val="20"/>
+              </w:rPr>
+              <w:t>av</w:t>
+            </w:r>
+            <w:proofErr w:type="spellEnd"/>
           </w:p>
         </w:tc>
       </w:tr>
@@ -948,19 +989,7 @@
               <w:jc w:val="center"/>
             </w:pPr>
             <w:r>
-              <w:t>2013</w:t>
-            </w:r>
-            <w:r>
-              <w:t>-</w:t>
-            </w:r>
-            <w:r>
-              <w:t>11</w:t>
-            </w:r>
-            <w:r>
-              <w:t>-</w:t>
-            </w:r>
-            <w:r>
-              <w:t>21</w:t>
+              <w:t>2014-01-10</w:t>
             </w:r>
           </w:p>
         </w:tc>
@@ -1017,6 +1046,180 @@
           </w:p>
         </w:tc>
       </w:tr>
+      <w:tr>
+        <w:tc>
+          <w:tcPr>
+            <w:tcW w:w="964" w:type="dxa"/>
+          </w:tcPr>
+          <w:p>
+            <w:pPr>
+              <w:pStyle w:val="TableText"/>
+              <w:ind w:right="0"/>
+              <w:jc w:val="center"/>
+            </w:pPr>
+            <w:r>
+              <w:t>PA2</w:t>
+            </w:r>
+          </w:p>
+        </w:tc>
+        <w:tc>
+          <w:tcPr>
+            <w:tcW w:w="1224" w:type="dxa"/>
+          </w:tcPr>
+          <w:p>
+            <w:pPr>
+              <w:pStyle w:val="TableText"/>
+              <w:ind w:right="0"/>
+              <w:jc w:val="center"/>
+            </w:pPr>
+            <w:r>
+              <w:t>2014-02-04</w:t>
+            </w:r>
+          </w:p>
+        </w:tc>
+        <w:tc>
+          <w:tcPr>
+            <w:tcW w:w="4140" w:type="dxa"/>
+          </w:tcPr>
+          <w:p>
+            <w:pPr>
+              <w:pStyle w:val="TableText"/>
+              <w:ind w:right="0"/>
+              <w:rPr>
+                <w:lang w:val="sv-SE"/>
+              </w:rPr>
+            </w:pPr>
+            <w:r>
+              <w:rPr>
+                <w:lang w:val="sv-SE"/>
+              </w:rPr>
+              <w:t>Reviderat dokumentet efter återkoppling från AL.</w:t>
+            </w:r>
+          </w:p>
+        </w:tc>
+        <w:tc>
+          <w:tcPr>
+            <w:tcW w:w="1980" w:type="dxa"/>
+          </w:tcPr>
+          <w:p>
+            <w:pPr>
+              <w:pStyle w:val="TableText"/>
+              <w:ind w:right="0"/>
+              <w:rPr>
+                <w:lang w:val="sv-SE"/>
+              </w:rPr>
+            </w:pPr>
+            <w:r>
+              <w:rPr>
+                <w:lang w:val="sv-SE"/>
+              </w:rPr>
+              <w:t>Björn Genfors, Mawell</w:t>
+            </w:r>
+          </w:p>
+        </w:tc>
+        <w:tc>
+          <w:tcPr>
+            <w:tcW w:w="1440" w:type="dxa"/>
+          </w:tcPr>
+          <w:p>
+            <w:pPr>
+              <w:pStyle w:val="TableText"/>
+              <w:ind w:right="0"/>
+              <w:jc w:val="center"/>
+              <w:rPr>
+                <w:lang w:val="sv-SE"/>
+              </w:rPr>
+            </w:pPr>
+          </w:p>
+        </w:tc>
+      </w:tr>
+      <w:tr>
+        <w:tc>
+          <w:tcPr>
+            <w:tcW w:w="964" w:type="dxa"/>
+          </w:tcPr>
+          <w:p>
+            <w:pPr>
+              <w:pStyle w:val="TableText"/>
+              <w:ind w:right="0"/>
+              <w:jc w:val="center"/>
+            </w:pPr>
+            <w:r>
+              <w:t>RC1</w:t>
+            </w:r>
+          </w:p>
+        </w:tc>
+        <w:tc>
+          <w:tcPr>
+            <w:tcW w:w="1224" w:type="dxa"/>
+          </w:tcPr>
+          <w:p>
+            <w:pPr>
+              <w:pStyle w:val="TableText"/>
+              <w:ind w:right="0"/>
+              <w:jc w:val="center"/>
+            </w:pPr>
+            <w:r>
+              <w:t>2014-02-05</w:t>
+            </w:r>
+          </w:p>
+        </w:tc>
+        <w:tc>
+          <w:tcPr>
+            <w:tcW w:w="4140" w:type="dxa"/>
+          </w:tcPr>
+          <w:p>
+            <w:pPr>
+              <w:pStyle w:val="TableText"/>
+              <w:ind w:right="0"/>
+              <w:rPr>
+                <w:lang w:val="sv-SE"/>
+              </w:rPr>
+            </w:pPr>
+            <w:r>
+              <w:rPr>
+                <w:lang w:val="sv-SE"/>
+              </w:rPr>
+              <w:t>Korrigerat svenskt namn så det följer regelverket. Korrigerat versionsangivelse på förstasidan.</w:t>
+            </w:r>
+          </w:p>
+        </w:tc>
+        <w:tc>
+          <w:tcPr>
+            <w:tcW w:w="1980" w:type="dxa"/>
+          </w:tcPr>
+          <w:p>
+            <w:pPr>
+              <w:pStyle w:val="TableText"/>
+              <w:ind w:right="0"/>
+              <w:rPr>
+                <w:lang w:val="sv-SE"/>
+              </w:rPr>
+            </w:pPr>
+            <w:r>
+              <w:rPr>
+                <w:lang w:val="sv-SE"/>
+              </w:rPr>
+              <w:t>Björn Genfors, Mawell</w:t>
+            </w:r>
+          </w:p>
+        </w:tc>
+        <w:tc>
+          <w:tcPr>
+            <w:tcW w:w="1440" w:type="dxa"/>
+          </w:tcPr>
+          <w:p>
+            <w:pPr>
+              <w:pStyle w:val="TableText"/>
+              <w:ind w:right="0"/>
+              <w:jc w:val="center"/>
+              <w:rPr>
+                <w:lang w:val="sv-SE"/>
+              </w:rPr>
+            </w:pPr>
+          </w:p>
+        </w:tc>
+      </w:tr>
     </w:tbl>
     <w:p/>
     <w:p>
@@ -1025,7 +1228,7 @@
           <w:sz w:val="36"/>
         </w:rPr>
       </w:pPr>
-      <w:bookmarkStart w:id="1" w:name="_Toc185913451"/>
+      <w:bookmarkStart w:id="2" w:name="_Toc185913451"/>
     </w:p>
     <w:p>
       <w:pPr>
@@ -1159,8 +1362,14 @@
               <w:pStyle w:val="TableText"/>
               <w:ind w:right="0"/>
               <w:jc w:val="center"/>
+              <w:rPr>
+                <w:lang w:val="sv-SE"/>
+              </w:rPr>
             </w:pPr>
             <w:r>
+              <w:rPr>
+                <w:lang w:val="sv-SE"/>
+              </w:rPr>
               <w:t>R1</w:t>
             </w:r>
           </w:p>
@@ -1179,11 +1388,19 @@
                 <w:lang w:val="sv-SE"/>
               </w:rPr>
             </w:pPr>
-            <w:r>
-              <w:rPr>
-                <w:lang w:val="sv-SE"/>
-              </w:rPr>
-              <w:t>Tjanstekontraktsbeskrivning clinicalprocess_healthcond_rheuma</w:t>
+            <w:proofErr w:type="spellStart"/>
+            <w:r>
+              <w:rPr>
+                <w:lang w:val="sv-SE"/>
+              </w:rPr>
+              <w:t>Tjanstekontraktsbeskrivning</w:t>
+            </w:r>
+            <w:proofErr w:type="spellEnd"/>
+            <w:r>
+              <w:rPr>
+                <w:lang w:val="sv-SE"/>
+              </w:rPr>
+              <w:t xml:space="preserve"> clinicalprocess_healthcond_rheuma</w:t>
             </w:r>
             <w:r>
               <w:rPr>
@@ -1205,12 +1422,14 @@
                 <w:lang w:val="sv-SE"/>
               </w:rPr>
             </w:pPr>
+            <w:proofErr w:type="gramStart"/>
             <w:r>
               <w:rPr>
                 <w:lang w:val="sv-SE"/>
               </w:rPr>
               <w:t>---</w:t>
             </w:r>
+            <w:proofErr w:type="gramEnd"/>
           </w:p>
         </w:tc>
         <w:tc>
@@ -1270,23 +1489,47 @@
         <w:pStyle w:val="Rubrik1"/>
         <w:ind w:left="720"/>
       </w:pPr>
-      <w:bookmarkStart w:id="2" w:name="_Toc230936749"/>
+      <w:bookmarkStart w:id="3" w:name="_Toc379202696"/>
       <w:r>
         <w:lastRenderedPageBreak/>
         <w:t>Inledning</w:t>
       </w:r>
-      <w:bookmarkEnd w:id="1"/>
       <w:bookmarkEnd w:id="2"/>
+      <w:bookmarkEnd w:id="3"/>
     </w:p>
     <w:p>
       <w:r>
-        <w:t xml:space="preserve">Detta dokument beskriver de viktiga arkitekturella beslut (AB) som fattats under </w:t>
+        <w:t xml:space="preserve">Detta dokument beskriver de viktiga </w:t>
+      </w:r>
+      <w:proofErr w:type="spellStart"/>
+      <w:r>
+        <w:t>arkitekturella</w:t>
+      </w:r>
+      <w:proofErr w:type="spellEnd"/>
+      <w:r>
+        <w:t xml:space="preserve"> beslut (AB) som fattats under </w:t>
       </w:r>
       <w:r>
-        <w:t>utvecklingen av GetRheumaticArthritisData-kontraktet</w:t>
+        <w:t xml:space="preserve">utvecklingen av </w:t>
+      </w:r>
+      <w:proofErr w:type="spellStart"/>
+      <w:r>
+        <w:t>GetRheumaticArthritisData</w:t>
+      </w:r>
+      <w:proofErr w:type="spellEnd"/>
+      <w:r>
+        <w:t>-kontraktet</w:t>
       </w:r>
       <w:r>
-        <w:t>. Ett arkitekturellt beslut kan innefatta alla aspekter av arkitekturen såsom systemstruktur, funktionalitet, standarduppfyllnad samt operationella aspekter.</w:t>
+        <w:t xml:space="preserve">. Ett </w:t>
+      </w:r>
+      <w:proofErr w:type="spellStart"/>
+      <w:r>
+        <w:t>arkitekturellt</w:t>
+      </w:r>
+      <w:proofErr w:type="spellEnd"/>
+      <w:r>
+        <w:t xml:space="preserve"> beslut kan innefatta alla aspekter av arkitekturen såsom systemstruktur, funktionalitet, standarduppfyllnad samt operationella aspekter.</w:t>
       </w:r>
     </w:p>
     <w:p>
@@ -1314,15 +1557,15 @@
       <w:pPr>
         <w:pStyle w:val="Rubrik2"/>
       </w:pPr>
-      <w:bookmarkStart w:id="3" w:name="_Toc264866304"/>
-      <w:bookmarkStart w:id="4" w:name="_Toc185913452"/>
-      <w:bookmarkStart w:id="5" w:name="_Toc230936750"/>
+      <w:bookmarkStart w:id="4" w:name="_Toc264866304"/>
+      <w:bookmarkStart w:id="5" w:name="_Toc185913452"/>
+      <w:bookmarkStart w:id="6" w:name="_Toc379202697"/>
       <w:r>
         <w:t>Syfte</w:t>
       </w:r>
-      <w:bookmarkEnd w:id="3"/>
       <w:bookmarkEnd w:id="4"/>
       <w:bookmarkEnd w:id="5"/>
+      <w:bookmarkEnd w:id="6"/>
     </w:p>
     <w:p>
       <w:pPr>
@@ -1357,7 +1600,21 @@
         <w:rPr>
           <w:lang w:val="sv-SE"/>
         </w:rPr>
-        <w:t>Etablera en enda plats där alla viktiga arkitekturella beslut samlas</w:t>
+        <w:t xml:space="preserve">Etablera en enda plats där alla viktiga </w:t>
+      </w:r>
+      <w:proofErr w:type="spellStart"/>
+      <w:r>
+        <w:rPr>
+          <w:lang w:val="sv-SE"/>
+        </w:rPr>
+        <w:t>arkitekturella</w:t>
+      </w:r>
+      <w:proofErr w:type="spellEnd"/>
+      <w:r>
+        <w:rPr>
+          <w:lang w:val="sv-SE"/>
+        </w:rPr>
+        <w:t xml:space="preserve"> beslut samlas</w:t>
       </w:r>
     </w:p>
     <w:p>
@@ -1436,11 +1693,11 @@
       <w:pPr>
         <w:pStyle w:val="Rubrik2"/>
       </w:pPr>
-      <w:bookmarkStart w:id="6" w:name="_Toc230936751"/>
+      <w:bookmarkStart w:id="7" w:name="_Toc379202698"/>
       <w:r>
         <w:t>Begrepp</w:t>
       </w:r>
-      <w:bookmarkEnd w:id="6"/>
+      <w:bookmarkEnd w:id="7"/>
     </w:p>
     <w:p>
       <w:pPr>
@@ -1839,37 +2096,48 @@
         <w:pStyle w:val="Rubrik1"/>
         <w:ind w:left="720"/>
       </w:pPr>
-      <w:bookmarkStart w:id="7" w:name="_Toc264866307"/>
-      <w:bookmarkStart w:id="8" w:name="_Toc185913455"/>
-      <w:bookmarkStart w:id="9" w:name="_Toc230936752"/>
+      <w:bookmarkStart w:id="8" w:name="_Toc264866307"/>
+      <w:bookmarkStart w:id="9" w:name="_Toc185913455"/>
+      <w:bookmarkStart w:id="10" w:name="_Toc379202699"/>
+      <w:proofErr w:type="spellStart"/>
       <w:r>
         <w:lastRenderedPageBreak/>
-        <w:t>Arkitekturella beslut</w:t>
+        <w:t>Arkitekturella</w:t>
       </w:r>
-      <w:bookmarkEnd w:id="7"/>
+      <w:proofErr w:type="spellEnd"/>
+      <w:r>
+        <w:t xml:space="preserve"> beslut</w:t>
+      </w:r>
       <w:bookmarkEnd w:id="8"/>
       <w:bookmarkEnd w:id="9"/>
+      <w:bookmarkEnd w:id="10"/>
     </w:p>
     <w:p>
       <w:pPr>
         <w:pStyle w:val="Rubrik2"/>
       </w:pPr>
-      <w:bookmarkStart w:id="10" w:name="_Toc230936753"/>
-      <w:bookmarkStart w:id="11" w:name="_Toc185913456"/>
+      <w:bookmarkStart w:id="11" w:name="_Toc379202700"/>
+      <w:bookmarkStart w:id="12" w:name="_Toc185913456"/>
       <w:r>
         <w:t>AB</w:t>
       </w:r>
       <w:r>
         <w:t xml:space="preserve">: </w:t>
       </w:r>
-      <w:bookmarkEnd w:id="10"/>
       <w:r>
-        <w:t>Beslut om att utveckla ett monolitiskt kontrakt</w:t>
+        <w:t xml:space="preserve">Beslut om att utveckla ett </w:t>
       </w:r>
+      <w:r>
+        <w:t xml:space="preserve">temporärt </w:t>
+      </w:r>
+      <w:r>
+        <w:t>monolitiskt kontrakt</w:t>
+      </w:r>
+      <w:bookmarkEnd w:id="11"/>
       <w:r>
         <w:t xml:space="preserve"> </w:t>
       </w:r>
-      <w:bookmarkEnd w:id="11"/>
+      <w:bookmarkEnd w:id="12"/>
     </w:p>
     <w:tbl>
       <w:tblPr>
@@ -1996,7 +2264,7 @@
                 <w:color w:val="4F81BD" w:themeColor="accent1"/>
                 <w:sz w:val="22"/>
               </w:rPr>
-              <w:t>Monolitiska kontrakt är generellt icke önskvärda</w:t>
+              <w:t>Syftet är att ge patienten åtkomst till sina reumatismdata från journalsystem.</w:t>
             </w:r>
           </w:p>
         </w:tc>
@@ -2229,7 +2497,25 @@
                 <w:smallCaps/>
                 <w:lang w:val="sv-SE"/>
               </w:rPr>
-              <w:t>Utveckla ett monolitiskt kontrakt</w:t>
+              <w:t xml:space="preserve">Utveckla ett </w:t>
+            </w:r>
+            <w:r>
+              <w:rPr>
+                <w:b/>
+                <w:bCs/>
+                <w:smallCaps/>
+                <w:lang w:val="sv-SE"/>
+              </w:rPr>
+              <w:t xml:space="preserve">temporärt </w:t>
+            </w:r>
+            <w:r>
+              <w:rPr>
+                <w:b/>
+                <w:bCs/>
+                <w:smallCaps/>
+                <w:lang w:val="sv-SE"/>
+              </w:rPr>
+              <w:t>monolitiskt kontrakt</w:t>
             </w:r>
           </w:p>
           <w:p>
@@ -2282,7 +2568,28 @@
                 <w:color w:val="4F81BD" w:themeColor="accent1"/>
                 <w:lang w:val="sv-SE"/>
               </w:rPr>
-              <w:t xml:space="preserve"> sin informationsarkitektur är hårt kopplat till Reuma beslutsstödsjournal.</w:t>
+              <w:t xml:space="preserve"> sin informationsarkitektur är hårt kopplat</w:t>
+            </w:r>
+            <w:r>
+              <w:rPr>
+                <w:color w:val="4F81BD" w:themeColor="accent1"/>
+                <w:lang w:val="sv-SE"/>
+              </w:rPr>
+              <w:t xml:space="preserve"> till Reuma beslutsstödsjournal, men </w:t>
+            </w:r>
+            <w:r>
+              <w:rPr>
+                <w:color w:val="4F81BD" w:themeColor="accent1"/>
+                <w:lang w:val="sv-SE"/>
+              </w:rPr>
+              <w:t>som har</w:t>
+            </w:r>
+            <w:r>
+              <w:rPr>
+                <w:color w:val="4F81BD" w:themeColor="accent1"/>
+                <w:lang w:val="sv-SE"/>
+              </w:rPr>
+              <w:t xml:space="preserve"> begränsad levnadstid.</w:t>
             </w:r>
           </w:p>
         </w:tc>
@@ -2420,7 +2727,39 @@
                 <w:color w:val="4F81BD" w:themeColor="accent1"/>
                 <w:lang w:val="sv-SE"/>
               </w:rPr>
-              <w:t>kontrakt används för att föra över data (exempelvis GetMeasurement och GetCareDocumentation).</w:t>
+              <w:t xml:space="preserve">kontrakt används för att föra över data (exempelvis </w:t>
+            </w:r>
+            <w:proofErr w:type="spellStart"/>
+            <w:r>
+              <w:rPr>
+                <w:color w:val="4F81BD" w:themeColor="accent1"/>
+                <w:lang w:val="sv-SE"/>
+              </w:rPr>
+              <w:t>GetMeasurement</w:t>
+            </w:r>
+            <w:proofErr w:type="spellEnd"/>
+            <w:r>
+              <w:rPr>
+                <w:color w:val="4F81BD" w:themeColor="accent1"/>
+                <w:lang w:val="sv-SE"/>
+              </w:rPr>
+              <w:t xml:space="preserve"> och </w:t>
+            </w:r>
+            <w:proofErr w:type="spellStart"/>
+            <w:r>
+              <w:rPr>
+                <w:color w:val="4F81BD" w:themeColor="accent1"/>
+                <w:lang w:val="sv-SE"/>
+              </w:rPr>
+              <w:t>GetCareDocumentation</w:t>
+            </w:r>
+            <w:proofErr w:type="spellEnd"/>
+            <w:r>
+              <w:rPr>
+                <w:color w:val="4F81BD" w:themeColor="accent1"/>
+                <w:lang w:val="sv-SE"/>
+              </w:rPr>
+              <w:t>).</w:t>
             </w:r>
           </w:p>
         </w:tc>
@@ -2541,6 +2880,7 @@
               <w:rPr>
                 <w:lang w:val="sv-SE"/>
               </w:rPr>
+              <w:lastRenderedPageBreak/>
               <w:t>Skäl till beslut</w:t>
             </w:r>
           </w:p>
@@ -2573,8 +2913,9 @@
                 <w:szCs w:val="20"/>
                 <w:lang w:val="sv-SE" w:eastAsia="ar-SA"/>
               </w:rPr>
-              <w:t>Beslutet fattades med en proof-of-concept-visning i åtanke. En betalningsmilstolpe för Journal på nätet – etapp 3 (reumatismdata) baseras på att data måste kunna överföras vid en demonstration sista veckan i februari</w:t>
-            </w:r>
+              <w:t xml:space="preserve">Beslutet fattades med en </w:t>
+            </w:r>
+            <w:proofErr w:type="spellStart"/>
             <w:r>
               <w:rPr>
                 <w:rFonts w:ascii="Arial" w:hAnsi="Arial"/>
@@ -2582,7 +2923,93 @@
                 <w:szCs w:val="20"/>
                 <w:lang w:val="sv-SE" w:eastAsia="ar-SA"/>
               </w:rPr>
+              <w:t>proof</w:t>
+            </w:r>
+            <w:proofErr w:type="spellEnd"/>
+            <w:r>
+              <w:rPr>
+                <w:rFonts w:ascii="Arial" w:hAnsi="Arial"/>
+                <w:color w:val="4F81BD" w:themeColor="accent1"/>
+                <w:szCs w:val="20"/>
+                <w:lang w:val="sv-SE" w:eastAsia="ar-SA"/>
+              </w:rPr>
+              <w:t>-</w:t>
+            </w:r>
+            <w:proofErr w:type="spellStart"/>
+            <w:r>
+              <w:rPr>
+                <w:rFonts w:ascii="Arial" w:hAnsi="Arial"/>
+                <w:color w:val="4F81BD" w:themeColor="accent1"/>
+                <w:szCs w:val="20"/>
+                <w:lang w:val="sv-SE" w:eastAsia="ar-SA"/>
+              </w:rPr>
+              <w:t>of</w:t>
+            </w:r>
+            <w:proofErr w:type="spellEnd"/>
+            <w:r>
+              <w:rPr>
+                <w:rFonts w:ascii="Arial" w:hAnsi="Arial"/>
+                <w:color w:val="4F81BD" w:themeColor="accent1"/>
+                <w:szCs w:val="20"/>
+                <w:lang w:val="sv-SE" w:eastAsia="ar-SA"/>
+              </w:rPr>
+              <w:t>-</w:t>
+            </w:r>
+            <w:proofErr w:type="spellStart"/>
+            <w:r>
+              <w:rPr>
+                <w:rFonts w:ascii="Arial" w:hAnsi="Arial"/>
+                <w:color w:val="4F81BD" w:themeColor="accent1"/>
+                <w:szCs w:val="20"/>
+                <w:lang w:val="sv-SE" w:eastAsia="ar-SA"/>
+              </w:rPr>
+              <w:t>concept</w:t>
+            </w:r>
+            <w:proofErr w:type="spellEnd"/>
+            <w:r>
+              <w:rPr>
+                <w:rFonts w:ascii="Arial" w:hAnsi="Arial"/>
+                <w:color w:val="4F81BD" w:themeColor="accent1"/>
+                <w:szCs w:val="20"/>
+                <w:lang w:val="sv-SE" w:eastAsia="ar-SA"/>
+              </w:rPr>
+              <w:t xml:space="preserve">-visning </w:t>
+            </w:r>
+            <w:r>
+              <w:rPr>
+                <w:rFonts w:ascii="Arial" w:hAnsi="Arial"/>
+                <w:color w:val="4F81BD" w:themeColor="accent1"/>
+                <w:szCs w:val="20"/>
+                <w:lang w:val="sv-SE" w:eastAsia="ar-SA"/>
+              </w:rPr>
+              <w:t xml:space="preserve">som ska ske </w:t>
+            </w:r>
+            <w:r>
+              <w:rPr>
+                <w:rFonts w:ascii="Arial" w:hAnsi="Arial"/>
+                <w:color w:val="4F81BD" w:themeColor="accent1"/>
+                <w:szCs w:val="20"/>
+                <w:lang w:val="sv-SE" w:eastAsia="ar-SA"/>
+              </w:rPr>
+              <w:t>vid en demonstration sista veckan i februari</w:t>
+            </w:r>
+            <w:r>
+              <w:rPr>
+                <w:rFonts w:ascii="Arial" w:hAnsi="Arial"/>
+                <w:color w:val="4F81BD" w:themeColor="accent1"/>
+                <w:szCs w:val="20"/>
+                <w:lang w:val="sv-SE" w:eastAsia="ar-SA"/>
+              </w:rPr>
               <w:t xml:space="preserve"> 2014</w:t>
+            </w:r>
+            <w:r>
+              <w:rPr>
+                <w:rFonts w:ascii="Arial" w:hAnsi="Arial"/>
+                <w:color w:val="4F81BD" w:themeColor="accent1"/>
+                <w:szCs w:val="20"/>
+                <w:lang w:val="sv-SE" w:eastAsia="ar-SA"/>
+              </w:rPr>
+              <w:t xml:space="preserve"> i åtanke</w:t>
             </w:r>
             <w:r>
               <w:rPr>
@@ -2682,6 +3109,7 @@
               </w:rPr>
               <w:t xml:space="preserve">Exempelvis </w:t>
             </w:r>
+            <w:proofErr w:type="spellStart"/>
             <w:r>
               <w:rPr>
                 <w:rFonts w:ascii="Arial" w:hAnsi="Arial"/>
@@ -2689,7 +3117,64 @@
                 <w:szCs w:val="20"/>
                 <w:lang w:val="sv-SE" w:eastAsia="ar-SA"/>
               </w:rPr>
-              <w:t>GetMeasurement som allra säkrast skulle behöva användas är ännu inte godkänt av Cehis.</w:t>
+              <w:t>GetMeasurement</w:t>
+            </w:r>
+            <w:proofErr w:type="spellEnd"/>
+            <w:r>
+              <w:rPr>
+                <w:rFonts w:ascii="Arial" w:hAnsi="Arial"/>
+                <w:color w:val="4F81BD" w:themeColor="accent1"/>
+                <w:szCs w:val="20"/>
+                <w:lang w:val="sv-SE" w:eastAsia="ar-SA"/>
+              </w:rPr>
+              <w:t xml:space="preserve"> som allra säkrast skulle behöva användas </w:t>
+            </w:r>
+            <w:r>
+              <w:rPr>
+                <w:rFonts w:ascii="Arial" w:hAnsi="Arial"/>
+                <w:color w:val="4F81BD" w:themeColor="accent1"/>
+                <w:szCs w:val="20"/>
+                <w:lang w:val="sv-SE" w:eastAsia="ar-SA"/>
+              </w:rPr>
+              <w:t>var</w:t>
+            </w:r>
+            <w:r>
+              <w:rPr>
+                <w:rFonts w:ascii="Arial" w:hAnsi="Arial"/>
+                <w:color w:val="4F81BD" w:themeColor="accent1"/>
+                <w:szCs w:val="20"/>
+                <w:lang w:val="sv-SE" w:eastAsia="ar-SA"/>
+              </w:rPr>
+              <w:t xml:space="preserve"> ännu inte godkänt av </w:t>
+            </w:r>
+            <w:proofErr w:type="spellStart"/>
+            <w:r>
+              <w:rPr>
+                <w:rFonts w:ascii="Arial" w:hAnsi="Arial"/>
+                <w:color w:val="4F81BD" w:themeColor="accent1"/>
+                <w:szCs w:val="20"/>
+                <w:lang w:val="sv-SE" w:eastAsia="ar-SA"/>
+              </w:rPr>
+              <w:t>Cehis</w:t>
+            </w:r>
+            <w:proofErr w:type="spellEnd"/>
+            <w:r>
+              <w:rPr>
+                <w:rFonts w:ascii="Arial" w:hAnsi="Arial"/>
+                <w:color w:val="4F81BD" w:themeColor="accent1"/>
+                <w:szCs w:val="20"/>
+                <w:lang w:val="sv-SE" w:eastAsia="ar-SA"/>
+              </w:rPr>
+              <w:t xml:space="preserve"> vid tidpunkten för kontraktsutvecklingsarbetets start</w:t>
+            </w:r>
+            <w:r>
+              <w:rPr>
+                <w:rFonts w:ascii="Arial" w:hAnsi="Arial"/>
+                <w:color w:val="4F81BD" w:themeColor="accent1"/>
+                <w:szCs w:val="20"/>
+                <w:lang w:val="sv-SE" w:eastAsia="ar-SA"/>
+              </w:rPr>
+              <w:t>.</w:t>
             </w:r>
           </w:p>
           <w:p>
@@ -2774,7 +3259,7 @@
               <w:rPr>
                 <w:rFonts w:ascii="Arial" w:hAnsi="Arial" w:cs="Arial"/>
                 <w:color w:val="4F81BD" w:themeColor="accent1"/>
-                <w:sz w:val="24"/>
+                <w:szCs w:val="22"/>
                 <w:lang w:val="sv-SE"/>
               </w:rPr>
             </w:pPr>
@@ -2792,31 +3277,130 @@
                 <w:color w:val="4F81BD" w:themeColor="accent1"/>
                 <w:lang w:val="sv-SE"/>
               </w:rPr>
-              <w:t>lertal andra kontrakt använ</w:t>
+              <w:t xml:space="preserve">lertal andra kontrakt </w:t>
             </w:r>
             <w:r>
               <w:rPr>
                 <w:rFonts w:ascii="Arial" w:hAnsi="Arial" w:cs="Arial"/>
                 <w:color w:val="4F81BD" w:themeColor="accent1"/>
-                <w:lang w:val="sv-SE"/>
-              </w:rPr>
-              <w:t>d</w:t>
+                <w:szCs w:val="22"/>
+                <w:lang w:val="sv-SE"/>
+              </w:rPr>
+              <w:t>använ</w:t>
             </w:r>
             <w:r>
               <w:rPr>
                 <w:rFonts w:ascii="Arial" w:hAnsi="Arial" w:cs="Arial"/>
                 <w:color w:val="4F81BD" w:themeColor="accent1"/>
-                <w:lang w:val="sv-SE"/>
-              </w:rPr>
-              <w:t xml:space="preserve">s även här, och medan dessa tillåter mindre höggradigt kodad data, är de </w:t>
+                <w:szCs w:val="22"/>
+                <w:lang w:val="sv-SE"/>
+              </w:rPr>
+              <w:t>d</w:t>
             </w:r>
             <w:r>
               <w:rPr>
                 <w:rFonts w:ascii="Arial" w:hAnsi="Arial" w:cs="Arial"/>
                 <w:color w:val="4F81BD" w:themeColor="accent1"/>
-                <w:lang w:val="sv-SE"/>
-              </w:rPr>
-              <w:t>byggda för att kunna kommunicera välkodad information. Viss framtidssäkring finns alltså.</w:t>
+                <w:szCs w:val="22"/>
+                <w:lang w:val="sv-SE"/>
+              </w:rPr>
+              <w:t xml:space="preserve">s även här, och medan dessa tillåter mindre höggradigt kodad data, är de </w:t>
+            </w:r>
+            <w:r>
+              <w:rPr>
+                <w:rFonts w:ascii="Arial" w:hAnsi="Arial" w:cs="Arial"/>
+                <w:color w:val="4F81BD" w:themeColor="accent1"/>
+                <w:szCs w:val="22"/>
+                <w:lang w:val="sv-SE"/>
+              </w:rPr>
+              <w:t>byggda för att kunna ko</w:t>
+            </w:r>
+            <w:r>
+              <w:rPr>
+                <w:rFonts w:ascii="Arial" w:hAnsi="Arial" w:cs="Arial"/>
+                <w:color w:val="4F81BD" w:themeColor="accent1"/>
+                <w:szCs w:val="22"/>
+                <w:lang w:val="sv-SE"/>
+              </w:rPr>
+              <w:t xml:space="preserve">mmunicera </w:t>
+            </w:r>
+            <w:proofErr w:type="spellStart"/>
+            <w:r>
+              <w:rPr>
+                <w:rFonts w:ascii="Arial" w:hAnsi="Arial" w:cs="Arial"/>
+                <w:color w:val="4F81BD" w:themeColor="accent1"/>
+                <w:szCs w:val="22"/>
+                <w:lang w:val="sv-SE"/>
+              </w:rPr>
+              <w:t>välkodad</w:t>
+            </w:r>
+            <w:proofErr w:type="spellEnd"/>
+            <w:r>
+              <w:rPr>
+                <w:rFonts w:ascii="Arial" w:hAnsi="Arial" w:cs="Arial"/>
+                <w:color w:val="4F81BD" w:themeColor="accent1"/>
+                <w:szCs w:val="22"/>
+                <w:lang w:val="sv-SE"/>
+              </w:rPr>
+              <w:t xml:space="preserve"> information.</w:t>
+            </w:r>
+          </w:p>
+          <w:p>
+            <w:pPr>
+              <w:pStyle w:val="Brdtext"/>
+              <w:rPr>
+                <w:rFonts w:ascii="Arial" w:hAnsi="Arial" w:cs="Arial"/>
+                <w:color w:val="4F81BD" w:themeColor="accent1"/>
+                <w:szCs w:val="22"/>
+                <w:lang w:val="sv-SE"/>
+              </w:rPr>
+            </w:pPr>
+          </w:p>
+          <w:p>
+            <w:pPr>
+              <w:pStyle w:val="Brdtext"/>
+              <w:rPr>
+                <w:rFonts w:ascii="Arial" w:hAnsi="Arial" w:cs="Arial"/>
+                <w:color w:val="4F81BD" w:themeColor="accent1"/>
+                <w:sz w:val="24"/>
+                <w:lang w:val="sv-SE"/>
+              </w:rPr>
+            </w:pPr>
+            <w:r>
+              <w:rPr>
+                <w:rFonts w:ascii="Arial" w:hAnsi="Arial" w:cs="Arial"/>
+                <w:color w:val="4F81BD" w:themeColor="accent1"/>
+                <w:szCs w:val="22"/>
+                <w:lang w:val="sv-SE"/>
+              </w:rPr>
+              <w:t>Detta</w:t>
+            </w:r>
+            <w:r>
+              <w:rPr>
+                <w:rFonts w:ascii="Arial" w:hAnsi="Arial" w:cs="Arial"/>
+                <w:color w:val="4F81BD" w:themeColor="accent1"/>
+                <w:szCs w:val="22"/>
+                <w:lang w:val="sv-SE"/>
+              </w:rPr>
+              <w:t xml:space="preserve"> kontrakt ska ha en begränsad levnadstid och vara utbytt</w:t>
+            </w:r>
+            <w:r>
+              <w:rPr>
+                <w:rFonts w:ascii="Arial" w:hAnsi="Arial" w:cs="Arial"/>
+                <w:color w:val="4F81BD" w:themeColor="accent1"/>
+                <w:szCs w:val="22"/>
+                <w:lang w:val="sv-SE"/>
+              </w:rPr>
+              <w:t xml:space="preserve"> mot alternativ 2</w:t>
+            </w:r>
+            <w:r>
+              <w:rPr>
+                <w:rFonts w:ascii="Arial" w:hAnsi="Arial" w:cs="Arial"/>
+                <w:color w:val="4F81BD" w:themeColor="accent1"/>
+                <w:szCs w:val="22"/>
+                <w:lang w:val="sv-SE"/>
+              </w:rPr>
+              <w:t xml:space="preserve"> vid utgången av kvartal 3 2014.</w:t>
             </w:r>
           </w:p>
         </w:tc>
@@ -2847,7 +3431,6 @@
               <w:rPr>
                 <w:lang w:val="sv-SE"/>
               </w:rPr>
-              <w:lastRenderedPageBreak/>
               <w:t>Konsekvenser</w:t>
             </w:r>
           </w:p>
@@ -2867,45 +3450,31 @@
             <w:pPr>
               <w:pStyle w:val="Brdtext"/>
               <w:rPr>
-                <w:rFonts w:ascii="Arial" w:hAnsi="Arial"/>
                 <w:color w:val="4F81BD" w:themeColor="accent1"/>
+                <w:sz w:val="20"/>
                 <w:szCs w:val="20"/>
-                <w:lang w:val="sv-SE" w:eastAsia="ar-SA"/>
+                <w:lang w:val="sv-SE"/>
               </w:rPr>
             </w:pPr>
             <w:r>
-              <w:rPr>
-                <w:rFonts w:ascii="Arial" w:hAnsi="Arial"/>
-                <w:color w:val="4F81BD" w:themeColor="accent1"/>
-                <w:szCs w:val="20"/>
-                <w:lang w:val="sv-SE" w:eastAsia="ar-SA"/>
-              </w:rPr>
-              <w:t>Att ha ett tjänstekontrakt</w:t>
-            </w:r>
-            <w:r>
-              <w:rPr>
-                <w:rFonts w:ascii="Arial" w:hAnsi="Arial"/>
-                <w:color w:val="4F81BD" w:themeColor="accent1"/>
-                <w:szCs w:val="20"/>
-                <w:lang w:val="sv-SE" w:eastAsia="ar-SA"/>
-              </w:rPr>
-              <w:t xml:space="preserve"> som är hårt bundet till en specifik leverantör/ett specifikt system innebär följande konsekvenser:</w:t>
-            </w:r>
-          </w:p>
-          <w:p>
-            <w:pPr>
-              <w:pStyle w:val="Brdtext"/>
-              <w:numPr>
-                <w:ilvl w:val="0"/>
-                <w:numId w:val="25"/>
-              </w:numPr>
               <w:rPr>
                 <w:rFonts w:ascii="Arial" w:hAnsi="Arial" w:cs="Arial"/>
                 <w:color w:val="4F81BD" w:themeColor="accent1"/>
                 <w:szCs w:val="22"/>
                 <w:lang w:val="sv-SE"/>
               </w:rPr>
-            </w:pPr>
+              <w:t xml:space="preserve">Konsekvenserna av detta beslut är att alternativ 2 </w:t>
+            </w:r>
+            <w:r>
+              <w:rPr>
+                <w:rFonts w:ascii="Arial" w:hAnsi="Arial" w:cs="Arial"/>
+                <w:i/>
+                <w:color w:val="4F81BD" w:themeColor="accent1"/>
+                <w:szCs w:val="22"/>
+                <w:lang w:val="sv-SE"/>
+              </w:rPr>
+              <w:t>kanske</w:t>
+            </w:r>
             <w:r>
               <w:rPr>
                 <w:rFonts w:ascii="Arial" w:hAnsi="Arial" w:cs="Arial"/>
@@ -2913,23 +3482,17 @@
                 <w:szCs w:val="22"/>
                 <w:lang w:val="sv-SE"/>
               </w:rPr>
-              <w:t>Kontraktet är statiskt. Om informationsinnehållet skulle ändras i journalsystemet så är risken stor att kontraktet behöver ändras. Om ytterligare information ska kunna visas för patienten måste kontraktet ändras.</w:t>
-            </w:r>
-          </w:p>
-          <w:p>
-            <w:pPr>
-              <w:pStyle w:val="Brdtext"/>
-              <w:numPr>
-                <w:ilvl w:val="0"/>
-                <w:numId w:val="25"/>
-              </w:numPr>
+              <w:t xml:space="preserve"> realiseras något senare än vad som skulle vara fallet om fullt fokus låg på alternativ 2 från början, men </w:t>
+            </w:r>
+            <w:r>
               <w:rPr>
                 <w:rFonts w:ascii="Arial" w:hAnsi="Arial" w:cs="Arial"/>
                 <w:color w:val="4F81BD" w:themeColor="accent1"/>
                 <w:szCs w:val="22"/>
                 <w:lang w:val="sv-SE"/>
               </w:rPr>
-            </w:pPr>
+              <w:t xml:space="preserve">i så fall </w:t>
+            </w:r>
             <w:r>
               <w:rPr>
                 <w:rFonts w:ascii="Arial" w:hAnsi="Arial" w:cs="Arial"/>
@@ -2937,51 +3500,7 @@
                 <w:szCs w:val="22"/>
                 <w:lang w:val="sv-SE"/>
               </w:rPr>
-              <w:t>Andra journalsystem med liknande information blir mer eller mindre effektivt utestängda från att använda detta kontrakt – användbarheten blir begränsad.</w:t>
-            </w:r>
-          </w:p>
-          <w:p>
-            <w:pPr>
-              <w:pStyle w:val="Brdtext"/>
-              <w:numPr>
-                <w:ilvl w:val="0"/>
-                <w:numId w:val="25"/>
-              </w:numPr>
-              <w:rPr>
-                <w:color w:val="4F81BD" w:themeColor="accent1"/>
-                <w:sz w:val="20"/>
-                <w:szCs w:val="20"/>
-                <w:lang w:val="sv-SE"/>
-              </w:rPr>
-            </w:pPr>
-            <w:r>
-              <w:rPr>
-                <w:rFonts w:ascii="Arial" w:hAnsi="Arial" w:cs="Arial"/>
-                <w:color w:val="4F81BD" w:themeColor="accent1"/>
-                <w:szCs w:val="22"/>
-                <w:lang w:val="sv-SE"/>
-              </w:rPr>
-              <w:t xml:space="preserve">Om alla beslutsstödsjournaler skulle ha sitt eget kontrakt så riskerar situationen på sikt att bli oöverskådlig. Detta innebär </w:t>
-            </w:r>
-            <w:r>
-              <w:rPr>
-                <w:rFonts w:ascii="Arial" w:hAnsi="Arial" w:cs="Arial"/>
-                <w:color w:val="4F81BD" w:themeColor="accent1"/>
-                <w:szCs w:val="22"/>
-                <w:lang w:val="sv-SE"/>
-              </w:rPr>
-              <w:t xml:space="preserve">bl.a. en väsentligt </w:t>
-            </w:r>
-            <w:bookmarkStart w:id="12" w:name="_GoBack"/>
-            <w:bookmarkEnd w:id="12"/>
-            <w:r>
-              <w:rPr>
-                <w:rFonts w:ascii="Arial" w:hAnsi="Arial" w:cs="Arial"/>
-                <w:color w:val="4F81BD" w:themeColor="accent1"/>
-                <w:szCs w:val="22"/>
-                <w:lang w:val="sv-SE"/>
-              </w:rPr>
-              <w:t>ökad förvaltningsbörda.</w:t>
+              <w:t>enbart i mycket begränsad utsträckning.</w:t>
             </w:r>
           </w:p>
         </w:tc>
@@ -3150,28 +3669,9 @@
         <w:color w:val="333333"/>
         <w:szCs w:val="12"/>
       </w:rPr>
-      <w:t>Center för eHälsa i samverkan</w:t>
+      <w:t xml:space="preserve">Center för </w:t>
     </w:r>
-    <w:r>
-      <w:rPr>
-        <w:color w:val="333333"/>
-        <w:szCs w:val="12"/>
-      </w:rPr>
-      <w:t xml:space="preserve"> koordinerar landstingens och regionernas samarbete för att </w:t>
-    </w:r>
-    <w:r>
-      <w:rPr>
-        <w:szCs w:val="12"/>
-      </w:rPr>
-      <w:t>förverkliga strategin för Nationell eHälsa – tillgänglig och säker information inom vård och omsorg</w:t>
-    </w:r>
-    <w:r>
-      <w:rPr>
-        <w:color w:val="333333"/>
-        <w:szCs w:val="12"/>
-      </w:rPr>
-      <w:t xml:space="preserve">. Centret ska skapa den långsiktighet som krävs för att utveckla och införa gemensamma eHälsostöd, infrastruktur och standarder som förbättrar informationstillgänglighet, kvalitet och patientsäkerhet. </w:t>
-    </w:r>
+    <w:proofErr w:type="spellStart"/>
     <w:r>
       <w:rPr>
         <w:i/>
@@ -3179,7 +3679,96 @@
         <w:color w:val="333333"/>
         <w:szCs w:val="12"/>
       </w:rPr>
-      <w:t>Center för eHälsa i samverkan</w:t>
+      <w:t>eHälsa</w:t>
+    </w:r>
+    <w:proofErr w:type="spellEnd"/>
+    <w:r>
+      <w:rPr>
+        <w:i/>
+        <w:iCs/>
+        <w:color w:val="333333"/>
+        <w:szCs w:val="12"/>
+      </w:rPr>
+      <w:t xml:space="preserve"> i samverkan</w:t>
+    </w:r>
+    <w:r>
+      <w:rPr>
+        <w:color w:val="333333"/>
+        <w:szCs w:val="12"/>
+      </w:rPr>
+      <w:t xml:space="preserve"> koordinerar landstingens och regionernas samarbete för att </w:t>
+    </w:r>
+    <w:r>
+      <w:rPr>
+        <w:szCs w:val="12"/>
+      </w:rPr>
+      <w:t xml:space="preserve">förverkliga strategin för Nationell </w:t>
+    </w:r>
+    <w:proofErr w:type="spellStart"/>
+    <w:r>
+      <w:rPr>
+        <w:szCs w:val="12"/>
+      </w:rPr>
+      <w:t>eHälsa</w:t>
+    </w:r>
+    <w:proofErr w:type="spellEnd"/>
+    <w:r>
+      <w:rPr>
+        <w:szCs w:val="12"/>
+      </w:rPr>
+      <w:t xml:space="preserve"> – tillgänglig och säker information inom vård och omsorg</w:t>
+    </w:r>
+    <w:r>
+      <w:rPr>
+        <w:color w:val="333333"/>
+        <w:szCs w:val="12"/>
+      </w:rPr>
+      <w:t xml:space="preserve">. Centret ska skapa den långsiktighet som krävs för att utveckla och införa gemensamma </w:t>
+    </w:r>
+    <w:proofErr w:type="spellStart"/>
+    <w:r>
+      <w:rPr>
+        <w:color w:val="333333"/>
+        <w:szCs w:val="12"/>
+      </w:rPr>
+      <w:t>eHälsostöd</w:t>
+    </w:r>
+    <w:proofErr w:type="spellEnd"/>
+    <w:r>
+      <w:rPr>
+        <w:color w:val="333333"/>
+        <w:szCs w:val="12"/>
+      </w:rPr>
+      <w:t xml:space="preserve">, infrastruktur och standarder som förbättrar informationstillgänglighet, kvalitet och patientsäkerhet. </w:t>
+    </w:r>
+    <w:r>
+      <w:rPr>
+        <w:i/>
+        <w:iCs/>
+        <w:color w:val="333333"/>
+        <w:szCs w:val="12"/>
+      </w:rPr>
+      <w:t xml:space="preserve">Center för </w:t>
+    </w:r>
+    <w:proofErr w:type="spellStart"/>
+    <w:r>
+      <w:rPr>
+        <w:i/>
+        <w:iCs/>
+        <w:color w:val="333333"/>
+        <w:szCs w:val="12"/>
+      </w:rPr>
+      <w:t>eHälsa</w:t>
+    </w:r>
+    <w:proofErr w:type="spellEnd"/>
+    <w:r>
+      <w:rPr>
+        <w:i/>
+        <w:iCs/>
+        <w:color w:val="333333"/>
+        <w:szCs w:val="12"/>
+      </w:rPr>
+      <w:t xml:space="preserve"> i samverkan</w:t>
     </w:r>
     <w:r>
       <w:rPr>
@@ -3860,7 +4449,25 @@
               <w:sz w:val="14"/>
               <w:szCs w:val="14"/>
             </w:rPr>
-            <w:t>Center för eHälsa i samverkan</w:t>
+            <w:t xml:space="preserve">Center för </w:t>
+          </w:r>
+          <w:proofErr w:type="spellStart"/>
+          <w:r>
+            <w:rPr>
+              <w:rFonts w:cs="Georgia"/>
+              <w:sz w:val="14"/>
+              <w:szCs w:val="14"/>
+            </w:rPr>
+            <w:t>eHälsa</w:t>
+          </w:r>
+          <w:proofErr w:type="spellEnd"/>
+          <w:r>
+            <w:rPr>
+              <w:rFonts w:cs="Georgia"/>
+              <w:sz w:val="14"/>
+              <w:szCs w:val="14"/>
+            </w:rPr>
+            <w:t xml:space="preserve"> i samverkan</w:t>
           </w:r>
         </w:p>
         <w:p>
@@ -3890,13 +4497,23 @@
               <w:szCs w:val="12"/>
             </w:rPr>
           </w:pPr>
+          <w:proofErr w:type="spellStart"/>
           <w:r>
             <w:rPr>
               <w:rFonts w:cs="Georgia"/>
               <w:sz w:val="12"/>
               <w:szCs w:val="12"/>
             </w:rPr>
-            <w:t>Vxl: 08-452 70 00</w:t>
+            <w:t>Vxl</w:t>
+          </w:r>
+          <w:proofErr w:type="spellEnd"/>
+          <w:r>
+            <w:rPr>
+              <w:rFonts w:cs="Georgia"/>
+              <w:sz w:val="12"/>
+              <w:szCs w:val="12"/>
+            </w:rPr>
+            <w:t>: 08-452 70 00</w:t>
           </w:r>
         </w:p>
         <w:p>
@@ -3908,6 +4525,7 @@
               <w:szCs w:val="12"/>
             </w:rPr>
           </w:pPr>
+          <w:proofErr w:type="gramStart"/>
           <w:r>
             <w:rPr>
               <w:rFonts w:cs="Georgia"/>
@@ -3940,7 +4558,16 @@
               <w:sz w:val="12"/>
               <w:szCs w:val="12"/>
             </w:rPr>
-            <w:t>070-9785404</w:t>
+            <w:t>070</w:t>
+          </w:r>
+          <w:proofErr w:type="gramEnd"/>
+          <w:r>
+            <w:rPr>
+              <w:rFonts w:cs="Georgia"/>
+              <w:sz w:val="12"/>
+              <w:szCs w:val="12"/>
+            </w:rPr>
+            <w:t>-9785404</w:t>
           </w:r>
         </w:p>
         <w:p>
@@ -4308,7 +4935,7 @@
                               <w:sz w:val="16"/>
                               <w:szCs w:val="16"/>
                             </w:rPr>
-                            <w:t>7</w:t>
+                            <w:t>6</w:t>
                           </w:r>
                           <w:r>
                             <w:rPr>
@@ -4414,7 +5041,7 @@
                         <w:sz w:val="16"/>
                         <w:szCs w:val="16"/>
                       </w:rPr>
-                      <w:t>7</w:t>
+                      <w:t>6</w:t>
                     </w:r>
                     <w:r>
                       <w:rPr>
@@ -7657,7 +8284,6 @@
     <w:lsdException w:name="Default Paragraph Font" w:uiPriority="1"/>
     <w:lsdException w:name="Body Text" w:uiPriority="0"/>
     <w:lsdException w:name="Subtitle" w:semiHidden="0" w:uiPriority="11" w:unhideWhenUsed="0"/>
-    <w:lsdException w:name="Hyperlink" w:uiPriority="0"/>
     <w:lsdException w:name="Strong" w:semiHidden="0" w:uiPriority="22" w:unhideWhenUsed="0"/>
     <w:lsdException w:name="Emphasis" w:semiHidden="0" w:uiPriority="20" w:unhideWhenUsed="0"/>
     <w:lsdException w:name="Table Grid" w:semiHidden="0" w:uiPriority="59" w:unhideWhenUsed="0"/>
@@ -8287,6 +8913,7 @@
   <w:style w:type="character" w:styleId="Hyperlnk">
     <w:name w:val="Hyperlink"/>
     <w:basedOn w:val="Standardstycketeckensnitt"/>
+    <w:uiPriority w:val="99"/>
     <w:rsid w:val="00F456CC"/>
     <w:rPr>
       <w:color w:val="0000FF"/>
@@ -8444,7 +9071,6 @@
     <w:lsdException w:name="Default Paragraph Font" w:uiPriority="1"/>
     <w:lsdException w:name="Body Text" w:uiPriority="0"/>
     <w:lsdException w:name="Subtitle" w:semiHidden="0" w:uiPriority="11" w:unhideWhenUsed="0"/>
-    <w:lsdException w:name="Hyperlink" w:uiPriority="0"/>
     <w:lsdException w:name="Strong" w:semiHidden="0" w:uiPriority="22" w:unhideWhenUsed="0"/>
     <w:lsdException w:name="Emphasis" w:semiHidden="0" w:uiPriority="20" w:unhideWhenUsed="0"/>
     <w:lsdException w:name="Table Grid" w:semiHidden="0" w:uiPriority="59" w:unhideWhenUsed="0"/>
@@ -9074,6 +9700,7 @@
   <w:style w:type="character" w:styleId="Hyperlnk">
     <w:name w:val="Hyperlink"/>
     <w:basedOn w:val="Standardstycketeckensnitt"/>
+    <w:uiPriority w:val="99"/>
     <w:rsid w:val="00F456CC"/>
     <w:rPr>
       <w:color w:val="0000FF"/>
@@ -9482,7 +10109,7 @@
 </file>
 
 <file path=customXml/itemProps1.xml><?xml version="1.0" encoding="utf-8"?>
-<ds:datastoreItem xmlns:ds="http://schemas.openxmlformats.org/officeDocument/2006/customXml" ds:itemID="{8C073F8E-8D7D-4F18-AAE0-1C3838E22BBC}">
+<ds:datastoreItem xmlns:ds="http://schemas.openxmlformats.org/officeDocument/2006/customXml" ds:itemID="{41B7F6B4-E1F4-4A20-805B-7A5080CD8D82}">
   <ds:schemaRefs>
     <ds:schemaRef ds:uri="http://schemas.openxmlformats.org/officeDocument/2006/bibliography"/>
   </ds:schemaRefs>

</xml_diff>

<commit_message>
Uppdaterat TKB och AB efter återkoppling från AL.
</commit_message>
<xml_diff>
--- a/ServiceInteractions/riv/clinicalprocess/healthcond/rheuma/tags/clinicalprocess_healthcond_rheuma_1.0_RC1/docs/Arkitekturella beslut.docx
+++ b/ServiceInteractions/riv/clinicalprocess/healthcond/rheuma/tags/clinicalprocess_healthcond_rheuma_1.0_RC1/docs/Arkitekturella beslut.docx
@@ -162,8 +162,6 @@
         </w:rPr>
         <w:t>RC1</w:t>
       </w:r>
-      <w:bookmarkStart w:id="1" w:name="_GoBack"/>
-      <w:bookmarkEnd w:id="1"/>
     </w:p>
     <w:p>
       <w:pPr>
@@ -1228,7 +1226,7 @@
           <w:sz w:val="36"/>
         </w:rPr>
       </w:pPr>
-      <w:bookmarkStart w:id="2" w:name="_Toc185913451"/>
+      <w:bookmarkStart w:id="1" w:name="_Toc185913451"/>
     </w:p>
     <w:p>
       <w:pPr>
@@ -1489,13 +1487,13 @@
         <w:pStyle w:val="Rubrik1"/>
         <w:ind w:left="720"/>
       </w:pPr>
-      <w:bookmarkStart w:id="3" w:name="_Toc379202696"/>
+      <w:bookmarkStart w:id="2" w:name="_Toc379202696"/>
       <w:r>
         <w:lastRenderedPageBreak/>
         <w:t>Inledning</w:t>
       </w:r>
+      <w:bookmarkEnd w:id="1"/>
       <w:bookmarkEnd w:id="2"/>
-      <w:bookmarkEnd w:id="3"/>
     </w:p>
     <w:p>
       <w:r>
@@ -1557,15 +1555,15 @@
       <w:pPr>
         <w:pStyle w:val="Rubrik2"/>
       </w:pPr>
-      <w:bookmarkStart w:id="4" w:name="_Toc264866304"/>
-      <w:bookmarkStart w:id="5" w:name="_Toc185913452"/>
-      <w:bookmarkStart w:id="6" w:name="_Toc379202697"/>
+      <w:bookmarkStart w:id="3" w:name="_Toc264866304"/>
+      <w:bookmarkStart w:id="4" w:name="_Toc185913452"/>
+      <w:bookmarkStart w:id="5" w:name="_Toc379202697"/>
       <w:r>
         <w:t>Syfte</w:t>
       </w:r>
+      <w:bookmarkEnd w:id="3"/>
       <w:bookmarkEnd w:id="4"/>
       <w:bookmarkEnd w:id="5"/>
-      <w:bookmarkEnd w:id="6"/>
     </w:p>
     <w:p>
       <w:pPr>
@@ -1693,11 +1691,11 @@
       <w:pPr>
         <w:pStyle w:val="Rubrik2"/>
       </w:pPr>
-      <w:bookmarkStart w:id="7" w:name="_Toc379202698"/>
+      <w:bookmarkStart w:id="6" w:name="_Toc379202698"/>
       <w:r>
         <w:t>Begrepp</w:t>
       </w:r>
-      <w:bookmarkEnd w:id="7"/>
+      <w:bookmarkEnd w:id="6"/>
     </w:p>
     <w:p>
       <w:pPr>
@@ -2096,9 +2094,9 @@
         <w:pStyle w:val="Rubrik1"/>
         <w:ind w:left="720"/>
       </w:pPr>
-      <w:bookmarkStart w:id="8" w:name="_Toc264866307"/>
-      <w:bookmarkStart w:id="9" w:name="_Toc185913455"/>
-      <w:bookmarkStart w:id="10" w:name="_Toc379202699"/>
+      <w:bookmarkStart w:id="7" w:name="_Toc264866307"/>
+      <w:bookmarkStart w:id="8" w:name="_Toc185913455"/>
+      <w:bookmarkStart w:id="9" w:name="_Toc379202699"/>
       <w:proofErr w:type="spellStart"/>
       <w:r>
         <w:lastRenderedPageBreak/>
@@ -2108,16 +2106,16 @@
       <w:r>
         <w:t xml:space="preserve"> beslut</w:t>
       </w:r>
+      <w:bookmarkEnd w:id="7"/>
       <w:bookmarkEnd w:id="8"/>
       <w:bookmarkEnd w:id="9"/>
-      <w:bookmarkEnd w:id="10"/>
     </w:p>
     <w:p>
       <w:pPr>
         <w:pStyle w:val="Rubrik2"/>
       </w:pPr>
-      <w:bookmarkStart w:id="11" w:name="_Toc379202700"/>
-      <w:bookmarkStart w:id="12" w:name="_Toc185913456"/>
+      <w:bookmarkStart w:id="10" w:name="_Toc379202700"/>
+      <w:bookmarkStart w:id="11" w:name="_Toc185913456"/>
       <w:r>
         <w:t>AB</w:t>
       </w:r>
@@ -2133,11 +2131,11 @@
       <w:r>
         <w:t>monolitiskt kontrakt</w:t>
       </w:r>
-      <w:bookmarkEnd w:id="11"/>
+      <w:bookmarkEnd w:id="10"/>
       <w:r>
         <w:t xml:space="preserve"> </w:t>
       </w:r>
-      <w:bookmarkEnd w:id="12"/>
+      <w:bookmarkEnd w:id="11"/>
     </w:p>
     <w:tbl>
       <w:tblPr>
@@ -2255,13 +2253,9 @@
               </w:tabs>
               <w:snapToGrid w:val="0"/>
               <w:ind w:left="0" w:firstLine="0"/>
-              <w:rPr>
-                <w:color w:val="4F81BD" w:themeColor="accent1"/>
-              </w:rPr>
             </w:pPr>
             <w:r>
               <w:rPr>
-                <w:color w:val="4F81BD" w:themeColor="accent1"/>
                 <w:sz w:val="22"/>
               </w:rPr>
               <w:t>Syftet är att ge patienten åtkomst till sina reumatismdata från journalsystem.</w:t>
@@ -2318,13 +2312,9 @@
               </w:tabs>
               <w:snapToGrid w:val="0"/>
               <w:ind w:left="0" w:firstLine="0"/>
-              <w:rPr>
-                <w:color w:val="4F81BD" w:themeColor="accent1"/>
-              </w:rPr>
             </w:pPr>
             <w:r>
               <w:rPr>
-                <w:color w:val="4F81BD" w:themeColor="accent1"/>
                 <w:sz w:val="22"/>
               </w:rPr>
               <w:t>Det är viktigt att hålla uppsatt deadline</w:t>
@@ -2404,9 +2394,6 @@
               </w:tabs>
               <w:snapToGrid w:val="0"/>
               <w:ind w:left="0" w:firstLine="0"/>
-              <w:rPr>
-                <w:color w:val="4F81BD" w:themeColor="accent1"/>
-              </w:rPr>
             </w:pPr>
           </w:p>
         </w:tc>
@@ -2523,7 +2510,6 @@
               <w:pStyle w:val="TableText"/>
               <w:ind w:left="0"/>
               <w:rPr>
-                <w:color w:val="4F81BD" w:themeColor="accent1"/>
                 <w:sz w:val="20"/>
                 <w:lang w:val="sv-SE"/>
               </w:rPr>
@@ -2537,56 +2523,48 @@
             </w:r>
             <w:r>
               <w:rPr>
-                <w:color w:val="4F81BD" w:themeColor="accent1"/>
                 <w:lang w:val="sv-SE"/>
               </w:rPr>
               <w:t xml:space="preserve">Utveckla ett kontrakt som </w:t>
             </w:r>
             <w:r>
               <w:rPr>
-                <w:color w:val="4F81BD" w:themeColor="accent1"/>
                 <w:lang w:val="sv-SE"/>
               </w:rPr>
               <w:t>t</w:t>
             </w:r>
             <w:r>
               <w:rPr>
-                <w:color w:val="4F81BD" w:themeColor="accent1"/>
                 <w:lang w:val="sv-SE"/>
               </w:rPr>
               <w:t>i</w:t>
             </w:r>
             <w:r>
               <w:rPr>
-                <w:color w:val="4F81BD" w:themeColor="accent1"/>
                 <w:lang w:val="sv-SE"/>
               </w:rPr>
               <w:t>ll</w:t>
             </w:r>
             <w:r>
               <w:rPr>
-                <w:color w:val="4F81BD" w:themeColor="accent1"/>
                 <w:lang w:val="sv-SE"/>
               </w:rPr>
               <w:t xml:space="preserve"> sin informationsarkitektur är hårt kopplat</w:t>
             </w:r>
             <w:r>
               <w:rPr>
-                <w:color w:val="4F81BD" w:themeColor="accent1"/>
                 <w:lang w:val="sv-SE"/>
               </w:rPr>
               <w:t xml:space="preserve"> till Reuma beslutsstödsjournal, men </w:t>
             </w:r>
             <w:r>
               <w:rPr>
-                <w:color w:val="4F81BD" w:themeColor="accent1"/>
                 <w:lang w:val="sv-SE"/>
               </w:rPr>
               <w:t>som har</w:t>
             </w:r>
             <w:r>
               <w:rPr>
-                <w:color w:val="4F81BD" w:themeColor="accent1"/>
                 <w:lang w:val="sv-SE"/>
               </w:rPr>
               <w:t xml:space="preserve"> begränsad levnadstid.</w:t>
@@ -2682,7 +2660,6 @@
               <w:pStyle w:val="TableText"/>
               <w:ind w:left="0"/>
               <w:rPr>
-                <w:color w:val="4F81BD" w:themeColor="accent1"/>
                 <w:sz w:val="20"/>
                 <w:lang w:val="sv-SE"/>
               </w:rPr>
@@ -2696,43 +2673,43 @@
             </w:r>
             <w:r>
               <w:rPr>
-                <w:color w:val="4F81BD" w:themeColor="accent1"/>
                 <w:lang w:val="sv-SE"/>
               </w:rPr>
               <w:t>Beskriv</w:t>
             </w:r>
             <w:r>
               <w:rPr>
-                <w:color w:val="4F81BD" w:themeColor="accent1"/>
                 <w:lang w:val="sv-SE"/>
               </w:rPr>
               <w:t>a</w:t>
             </w:r>
             <w:r>
               <w:rPr>
-                <w:color w:val="4F81BD" w:themeColor="accent1"/>
                 <w:lang w:val="sv-SE"/>
               </w:rPr>
               <w:t xml:space="preserve"> en mappningsstrategi för informationen som ska överföras, där ett fåtal redan existerande, eller snart existerande </w:t>
             </w:r>
             <w:r>
               <w:rPr>
-                <w:color w:val="4F81BD" w:themeColor="accent1"/>
                 <w:lang w:val="sv-SE"/>
               </w:rPr>
               <w:t xml:space="preserve">atomära </w:t>
             </w:r>
             <w:r>
               <w:rPr>
-                <w:color w:val="4F81BD" w:themeColor="accent1"/>
-                <w:lang w:val="sv-SE"/>
-              </w:rPr>
-              <w:t xml:space="preserve">kontrakt används för att föra över data (exempelvis </w:t>
+                <w:lang w:val="sv-SE"/>
+              </w:rPr>
+              <w:t>kontrakt används för att föra över data (</w:t>
+            </w:r>
+            <w:r>
+              <w:rPr>
+                <w:lang w:val="sv-SE"/>
+              </w:rPr>
+              <w:t xml:space="preserve">potentiella kandidater för detta: </w:t>
             </w:r>
             <w:proofErr w:type="spellStart"/>
             <w:r>
               <w:rPr>
-                <w:color w:val="4F81BD" w:themeColor="accent1"/>
                 <w:lang w:val="sv-SE"/>
               </w:rPr>
               <w:t>GetMeasurement</w:t>
@@ -2740,7 +2717,48 @@
             <w:proofErr w:type="spellEnd"/>
             <w:r>
               <w:rPr>
-                <w:color w:val="4F81BD" w:themeColor="accent1"/>
+                <w:lang w:val="sv-SE"/>
+              </w:rPr>
+              <w:t xml:space="preserve">, </w:t>
+            </w:r>
+            <w:proofErr w:type="spellStart"/>
+            <w:r>
+              <w:rPr>
+                <w:lang w:val="sv-SE"/>
+              </w:rPr>
+              <w:t>GetObservation</w:t>
+            </w:r>
+            <w:proofErr w:type="spellEnd"/>
+            <w:r>
+              <w:rPr>
+                <w:lang w:val="sv-SE"/>
+              </w:rPr>
+              <w:t xml:space="preserve">, </w:t>
+            </w:r>
+            <w:proofErr w:type="spellStart"/>
+            <w:r>
+              <w:rPr>
+                <w:lang w:val="sv-SE"/>
+              </w:rPr>
+              <w:t>GetCareContacts</w:t>
+            </w:r>
+            <w:proofErr w:type="spellEnd"/>
+            <w:r>
+              <w:rPr>
+                <w:lang w:val="sv-SE"/>
+              </w:rPr>
+              <w:t xml:space="preserve">, </w:t>
+            </w:r>
+            <w:proofErr w:type="spellStart"/>
+            <w:r>
+              <w:rPr>
+                <w:lang w:val="sv-SE"/>
+              </w:rPr>
+              <w:t>GetCareDocumentation</w:t>
+            </w:r>
+            <w:proofErr w:type="spellEnd"/>
+            <w:r>
+              <w:rPr>
                 <w:lang w:val="sv-SE"/>
               </w:rPr>
               <w:t xml:space="preserve"> och </w:t>
@@ -2748,15 +2766,13 @@
             <w:proofErr w:type="spellStart"/>
             <w:r>
               <w:rPr>
-                <w:color w:val="4F81BD" w:themeColor="accent1"/>
-                <w:lang w:val="sv-SE"/>
-              </w:rPr>
-              <w:t>GetCareDocumentation</w:t>
+                <w:lang w:val="sv-SE"/>
+              </w:rPr>
+              <w:t>GetMedicationHistory</w:t>
             </w:r>
             <w:proofErr w:type="spellEnd"/>
             <w:r>
               <w:rPr>
-                <w:color w:val="4F81BD" w:themeColor="accent1"/>
                 <w:lang w:val="sv-SE"/>
               </w:rPr>
               <w:t>).</w:t>
@@ -2901,7 +2917,6 @@
               <w:pStyle w:val="Brdtext"/>
               <w:rPr>
                 <w:rFonts w:ascii="Arial" w:hAnsi="Arial"/>
-                <w:color w:val="4F81BD" w:themeColor="accent1"/>
                 <w:szCs w:val="20"/>
                 <w:lang w:val="sv-SE" w:eastAsia="ar-SA"/>
               </w:rPr>
@@ -2909,7 +2924,6 @@
             <w:r>
               <w:rPr>
                 <w:rFonts w:ascii="Arial" w:hAnsi="Arial"/>
-                <w:color w:val="4F81BD" w:themeColor="accent1"/>
                 <w:szCs w:val="20"/>
                 <w:lang w:val="sv-SE" w:eastAsia="ar-SA"/>
               </w:rPr>
@@ -2919,7 +2933,6 @@
             <w:r>
               <w:rPr>
                 <w:rFonts w:ascii="Arial" w:hAnsi="Arial"/>
-                <w:color w:val="4F81BD" w:themeColor="accent1"/>
                 <w:szCs w:val="20"/>
                 <w:lang w:val="sv-SE" w:eastAsia="ar-SA"/>
               </w:rPr>
@@ -2929,7 +2942,6 @@
             <w:r>
               <w:rPr>
                 <w:rFonts w:ascii="Arial" w:hAnsi="Arial"/>
-                <w:color w:val="4F81BD" w:themeColor="accent1"/>
                 <w:szCs w:val="20"/>
                 <w:lang w:val="sv-SE" w:eastAsia="ar-SA"/>
               </w:rPr>
@@ -2939,7 +2951,6 @@
             <w:r>
               <w:rPr>
                 <w:rFonts w:ascii="Arial" w:hAnsi="Arial"/>
-                <w:color w:val="4F81BD" w:themeColor="accent1"/>
                 <w:szCs w:val="20"/>
                 <w:lang w:val="sv-SE" w:eastAsia="ar-SA"/>
               </w:rPr>
@@ -2949,7 +2960,6 @@
             <w:r>
               <w:rPr>
                 <w:rFonts w:ascii="Arial" w:hAnsi="Arial"/>
-                <w:color w:val="4F81BD" w:themeColor="accent1"/>
                 <w:szCs w:val="20"/>
                 <w:lang w:val="sv-SE" w:eastAsia="ar-SA"/>
               </w:rPr>
@@ -2959,7 +2969,6 @@
             <w:r>
               <w:rPr>
                 <w:rFonts w:ascii="Arial" w:hAnsi="Arial"/>
-                <w:color w:val="4F81BD" w:themeColor="accent1"/>
                 <w:szCs w:val="20"/>
                 <w:lang w:val="sv-SE" w:eastAsia="ar-SA"/>
               </w:rPr>
@@ -2969,7 +2978,6 @@
             <w:r>
               <w:rPr>
                 <w:rFonts w:ascii="Arial" w:hAnsi="Arial"/>
-                <w:color w:val="4F81BD" w:themeColor="accent1"/>
                 <w:szCs w:val="20"/>
                 <w:lang w:val="sv-SE" w:eastAsia="ar-SA"/>
               </w:rPr>
@@ -2978,7 +2986,6 @@
             <w:r>
               <w:rPr>
                 <w:rFonts w:ascii="Arial" w:hAnsi="Arial"/>
-                <w:color w:val="4F81BD" w:themeColor="accent1"/>
                 <w:szCs w:val="20"/>
                 <w:lang w:val="sv-SE" w:eastAsia="ar-SA"/>
               </w:rPr>
@@ -2987,7 +2994,6 @@
             <w:r>
               <w:rPr>
                 <w:rFonts w:ascii="Arial" w:hAnsi="Arial"/>
-                <w:color w:val="4F81BD" w:themeColor="accent1"/>
                 <w:szCs w:val="20"/>
                 <w:lang w:val="sv-SE" w:eastAsia="ar-SA"/>
               </w:rPr>
@@ -2996,7 +3002,6 @@
             <w:r>
               <w:rPr>
                 <w:rFonts w:ascii="Arial" w:hAnsi="Arial"/>
-                <w:color w:val="4F81BD" w:themeColor="accent1"/>
                 <w:szCs w:val="20"/>
                 <w:lang w:val="sv-SE" w:eastAsia="ar-SA"/>
               </w:rPr>
@@ -3005,7 +3010,6 @@
             <w:r>
               <w:rPr>
                 <w:rFonts w:ascii="Arial" w:hAnsi="Arial"/>
-                <w:color w:val="4F81BD" w:themeColor="accent1"/>
                 <w:szCs w:val="20"/>
                 <w:lang w:val="sv-SE" w:eastAsia="ar-SA"/>
               </w:rPr>
@@ -3014,7 +3018,6 @@
             <w:r>
               <w:rPr>
                 <w:rFonts w:ascii="Arial" w:hAnsi="Arial"/>
-                <w:color w:val="4F81BD" w:themeColor="accent1"/>
                 <w:szCs w:val="20"/>
                 <w:lang w:val="sv-SE" w:eastAsia="ar-SA"/>
               </w:rPr>
@@ -3029,14 +3032,12 @@
                 <w:numId w:val="25"/>
               </w:numPr>
               <w:rPr>
-                <w:color w:val="4F81BD" w:themeColor="accent1"/>
                 <w:lang w:val="sv-SE"/>
               </w:rPr>
             </w:pPr>
             <w:r>
               <w:rPr>
                 <w:rFonts w:ascii="Arial" w:hAnsi="Arial"/>
-                <w:color w:val="4F81BD" w:themeColor="accent1"/>
                 <w:szCs w:val="20"/>
                 <w:lang w:val="sv-SE" w:eastAsia="ar-SA"/>
               </w:rPr>
@@ -3045,7 +3046,6 @@
             <w:r>
               <w:rPr>
                 <w:rFonts w:ascii="Arial" w:hAnsi="Arial"/>
-                <w:color w:val="4F81BD" w:themeColor="accent1"/>
                 <w:szCs w:val="20"/>
                 <w:lang w:val="sv-SE" w:eastAsia="ar-SA"/>
               </w:rPr>
@@ -3054,7 +3054,6 @@
             <w:r>
               <w:rPr>
                 <w:rFonts w:ascii="Arial" w:hAnsi="Arial"/>
-                <w:color w:val="4F81BD" w:themeColor="accent1"/>
                 <w:szCs w:val="20"/>
                 <w:lang w:val="sv-SE" w:eastAsia="ar-SA"/>
               </w:rPr>
@@ -3063,7 +3062,6 @@
             <w:r>
               <w:rPr>
                 <w:rFonts w:ascii="Arial" w:hAnsi="Arial"/>
-                <w:color w:val="4F81BD" w:themeColor="accent1"/>
                 <w:szCs w:val="20"/>
                 <w:lang w:val="sv-SE" w:eastAsia="ar-SA"/>
               </w:rPr>
@@ -3072,7 +3070,6 @@
             <w:r>
               <w:rPr>
                 <w:rFonts w:ascii="Arial" w:hAnsi="Arial"/>
-                <w:color w:val="4F81BD" w:themeColor="accent1"/>
                 <w:szCs w:val="20"/>
                 <w:lang w:val="sv-SE" w:eastAsia="ar-SA"/>
               </w:rPr>
@@ -3081,7 +3078,6 @@
             <w:r>
               <w:rPr>
                 <w:rFonts w:ascii="Arial" w:hAnsi="Arial"/>
-                <w:color w:val="4F81BD" w:themeColor="accent1"/>
                 <w:szCs w:val="20"/>
                 <w:lang w:val="sv-SE" w:eastAsia="ar-SA"/>
               </w:rPr>
@@ -3096,14 +3092,12 @@
                 <w:numId w:val="25"/>
               </w:numPr>
               <w:rPr>
-                <w:color w:val="4F81BD" w:themeColor="accent1"/>
                 <w:lang w:val="sv-SE"/>
               </w:rPr>
             </w:pPr>
             <w:r>
               <w:rPr>
                 <w:rFonts w:ascii="Arial" w:hAnsi="Arial"/>
-                <w:color w:val="4F81BD" w:themeColor="accent1"/>
                 <w:szCs w:val="20"/>
                 <w:lang w:val="sv-SE" w:eastAsia="ar-SA"/>
               </w:rPr>
@@ -3113,7 +3107,6 @@
             <w:r>
               <w:rPr>
                 <w:rFonts w:ascii="Arial" w:hAnsi="Arial"/>
-                <w:color w:val="4F81BD" w:themeColor="accent1"/>
                 <w:szCs w:val="20"/>
                 <w:lang w:val="sv-SE" w:eastAsia="ar-SA"/>
               </w:rPr>
@@ -3123,7 +3116,6 @@
             <w:r>
               <w:rPr>
                 <w:rFonts w:ascii="Arial" w:hAnsi="Arial"/>
-                <w:color w:val="4F81BD" w:themeColor="accent1"/>
                 <w:szCs w:val="20"/>
                 <w:lang w:val="sv-SE" w:eastAsia="ar-SA"/>
               </w:rPr>
@@ -3132,7 +3124,6 @@
             <w:r>
               <w:rPr>
                 <w:rFonts w:ascii="Arial" w:hAnsi="Arial"/>
-                <w:color w:val="4F81BD" w:themeColor="accent1"/>
                 <w:szCs w:val="20"/>
                 <w:lang w:val="sv-SE" w:eastAsia="ar-SA"/>
               </w:rPr>
@@ -3141,7 +3132,6 @@
             <w:r>
               <w:rPr>
                 <w:rFonts w:ascii="Arial" w:hAnsi="Arial"/>
-                <w:color w:val="4F81BD" w:themeColor="accent1"/>
                 <w:szCs w:val="20"/>
                 <w:lang w:val="sv-SE" w:eastAsia="ar-SA"/>
               </w:rPr>
@@ -3151,7 +3141,6 @@
             <w:r>
               <w:rPr>
                 <w:rFonts w:ascii="Arial" w:hAnsi="Arial"/>
-                <w:color w:val="4F81BD" w:themeColor="accent1"/>
                 <w:szCs w:val="20"/>
                 <w:lang w:val="sv-SE" w:eastAsia="ar-SA"/>
               </w:rPr>
@@ -3161,7 +3150,6 @@
             <w:r>
               <w:rPr>
                 <w:rFonts w:ascii="Arial" w:hAnsi="Arial"/>
-                <w:color w:val="4F81BD" w:themeColor="accent1"/>
                 <w:szCs w:val="20"/>
                 <w:lang w:val="sv-SE" w:eastAsia="ar-SA"/>
               </w:rPr>
@@ -3170,7 +3158,6 @@
             <w:r>
               <w:rPr>
                 <w:rFonts w:ascii="Arial" w:hAnsi="Arial"/>
-                <w:color w:val="4F81BD" w:themeColor="accent1"/>
                 <w:szCs w:val="20"/>
                 <w:lang w:val="sv-SE" w:eastAsia="ar-SA"/>
               </w:rPr>
@@ -3185,14 +3172,12 @@
                 <w:numId w:val="25"/>
               </w:numPr>
               <w:rPr>
-                <w:color w:val="4F81BD" w:themeColor="accent1"/>
                 <w:lang w:val="sv-SE"/>
               </w:rPr>
             </w:pPr>
             <w:r>
               <w:rPr>
                 <w:rFonts w:ascii="Arial" w:hAnsi="Arial"/>
-                <w:color w:val="4F81BD" w:themeColor="accent1"/>
                 <w:szCs w:val="20"/>
                 <w:lang w:val="sv-SE" w:eastAsia="ar-SA"/>
               </w:rPr>
@@ -3201,7 +3186,6 @@
             <w:r>
               <w:rPr>
                 <w:rFonts w:ascii="Arial" w:hAnsi="Arial"/>
-                <w:color w:val="4F81BD" w:themeColor="accent1"/>
                 <w:szCs w:val="20"/>
                 <w:lang w:val="sv-SE" w:eastAsia="ar-SA"/>
               </w:rPr>
@@ -3210,7 +3194,6 @@
             <w:r>
               <w:rPr>
                 <w:rFonts w:ascii="Arial" w:hAnsi="Arial"/>
-                <w:color w:val="4F81BD" w:themeColor="accent1"/>
                 <w:szCs w:val="20"/>
                 <w:lang w:val="sv-SE" w:eastAsia="ar-SA"/>
               </w:rPr>
@@ -3219,7 +3202,6 @@
             <w:r>
               <w:rPr>
                 <w:rFonts w:ascii="Arial" w:hAnsi="Arial"/>
-                <w:color w:val="4F81BD" w:themeColor="accent1"/>
                 <w:szCs w:val="20"/>
                 <w:lang w:val="sv-SE" w:eastAsia="ar-SA"/>
               </w:rPr>
@@ -3228,7 +3210,6 @@
             <w:r>
               <w:rPr>
                 <w:rFonts w:ascii="Arial" w:hAnsi="Arial"/>
-                <w:color w:val="4F81BD" w:themeColor="accent1"/>
                 <w:szCs w:val="20"/>
                 <w:lang w:val="sv-SE" w:eastAsia="ar-SA"/>
               </w:rPr>
@@ -3237,7 +3218,6 @@
             <w:r>
               <w:rPr>
                 <w:rFonts w:ascii="Arial" w:hAnsi="Arial"/>
-                <w:color w:val="4F81BD" w:themeColor="accent1"/>
                 <w:szCs w:val="20"/>
                 <w:lang w:val="sv-SE" w:eastAsia="ar-SA"/>
               </w:rPr>
@@ -3246,7 +3226,6 @@
             <w:r>
               <w:rPr>
                 <w:rFonts w:ascii="Arial" w:hAnsi="Arial"/>
-                <w:color w:val="4F81BD" w:themeColor="accent1"/>
                 <w:szCs w:val="20"/>
                 <w:lang w:val="sv-SE" w:eastAsia="ar-SA"/>
               </w:rPr>
@@ -3258,7 +3237,6 @@
               <w:pStyle w:val="Brdtext"/>
               <w:rPr>
                 <w:rFonts w:ascii="Arial" w:hAnsi="Arial" w:cs="Arial"/>
-                <w:color w:val="4F81BD" w:themeColor="accent1"/>
                 <w:szCs w:val="22"/>
                 <w:lang w:val="sv-SE"/>
               </w:rPr>
@@ -3266,7 +3244,6 @@
             <w:r>
               <w:rPr>
                 <w:rFonts w:ascii="Arial" w:hAnsi="Arial" w:cs="Arial"/>
-                <w:color w:val="4F81BD" w:themeColor="accent1"/>
                 <w:lang w:val="sv-SE"/>
               </w:rPr>
               <w:t>Det kontrakt som tas fram är så välstrukturerat som situationen tillåter. Gemensamma typer som har använts i ett f</w:t>
@@ -3274,7 +3251,6 @@
             <w:r>
               <w:rPr>
                 <w:rFonts w:ascii="Arial" w:hAnsi="Arial" w:cs="Arial"/>
-                <w:color w:val="4F81BD" w:themeColor="accent1"/>
                 <w:lang w:val="sv-SE"/>
               </w:rPr>
               <w:t xml:space="preserve">lertal andra kontrakt </w:t>
@@ -3282,7 +3258,6 @@
             <w:r>
               <w:rPr>
                 <w:rFonts w:ascii="Arial" w:hAnsi="Arial" w:cs="Arial"/>
-                <w:color w:val="4F81BD" w:themeColor="accent1"/>
                 <w:szCs w:val="22"/>
                 <w:lang w:val="sv-SE"/>
               </w:rPr>
@@ -3291,7 +3266,6 @@
             <w:r>
               <w:rPr>
                 <w:rFonts w:ascii="Arial" w:hAnsi="Arial" w:cs="Arial"/>
-                <w:color w:val="4F81BD" w:themeColor="accent1"/>
                 <w:szCs w:val="22"/>
                 <w:lang w:val="sv-SE"/>
               </w:rPr>
@@ -3300,7 +3274,6 @@
             <w:r>
               <w:rPr>
                 <w:rFonts w:ascii="Arial" w:hAnsi="Arial" w:cs="Arial"/>
-                <w:color w:val="4F81BD" w:themeColor="accent1"/>
                 <w:szCs w:val="22"/>
                 <w:lang w:val="sv-SE"/>
               </w:rPr>
@@ -3309,7 +3282,6 @@
             <w:r>
               <w:rPr>
                 <w:rFonts w:ascii="Arial" w:hAnsi="Arial" w:cs="Arial"/>
-                <w:color w:val="4F81BD" w:themeColor="accent1"/>
                 <w:szCs w:val="22"/>
                 <w:lang w:val="sv-SE"/>
               </w:rPr>
@@ -3318,7 +3290,6 @@
             <w:r>
               <w:rPr>
                 <w:rFonts w:ascii="Arial" w:hAnsi="Arial" w:cs="Arial"/>
-                <w:color w:val="4F81BD" w:themeColor="accent1"/>
                 <w:szCs w:val="22"/>
                 <w:lang w:val="sv-SE"/>
               </w:rPr>
@@ -3328,7 +3299,6 @@
             <w:r>
               <w:rPr>
                 <w:rFonts w:ascii="Arial" w:hAnsi="Arial" w:cs="Arial"/>
-                <w:color w:val="4F81BD" w:themeColor="accent1"/>
                 <w:szCs w:val="22"/>
                 <w:lang w:val="sv-SE"/>
               </w:rPr>
@@ -3338,7 +3308,6 @@
             <w:r>
               <w:rPr>
                 <w:rFonts w:ascii="Arial" w:hAnsi="Arial" w:cs="Arial"/>
-                <w:color w:val="4F81BD" w:themeColor="accent1"/>
                 <w:szCs w:val="22"/>
                 <w:lang w:val="sv-SE"/>
               </w:rPr>
@@ -3350,7 +3319,6 @@
               <w:pStyle w:val="Brdtext"/>
               <w:rPr>
                 <w:rFonts w:ascii="Arial" w:hAnsi="Arial" w:cs="Arial"/>
-                <w:color w:val="4F81BD" w:themeColor="accent1"/>
                 <w:szCs w:val="22"/>
                 <w:lang w:val="sv-SE"/>
               </w:rPr>
@@ -3361,7 +3329,7 @@
               <w:pStyle w:val="Brdtext"/>
               <w:rPr>
                 <w:rFonts w:ascii="Arial" w:hAnsi="Arial" w:cs="Arial"/>
-                <w:color w:val="4F81BD" w:themeColor="accent1"/>
+                <w:i/>
                 <w:sz w:val="24"/>
                 <w:lang w:val="sv-SE"/>
               </w:rPr>
@@ -3369,38 +3337,85 @@
             <w:r>
               <w:rPr>
                 <w:rFonts w:ascii="Arial" w:hAnsi="Arial" w:cs="Arial"/>
-                <w:color w:val="4F81BD" w:themeColor="accent1"/>
+                <w:i/>
                 <w:szCs w:val="22"/>
                 <w:lang w:val="sv-SE"/>
               </w:rPr>
-              <w:t>Detta</w:t>
+              <w:t>Detta kontrak</w:t>
             </w:r>
             <w:r>
               <w:rPr>
                 <w:rFonts w:ascii="Arial" w:hAnsi="Arial" w:cs="Arial"/>
-                <w:color w:val="4F81BD" w:themeColor="accent1"/>
+                <w:i/>
                 <w:szCs w:val="22"/>
                 <w:lang w:val="sv-SE"/>
               </w:rPr>
-              <w:t xml:space="preserve"> kontrakt ska ha en begränsad levnadstid och vara utbytt</w:t>
+              <w:t>t</w:t>
             </w:r>
             <w:r>
               <w:rPr>
                 <w:rFonts w:ascii="Arial" w:hAnsi="Arial" w:cs="Arial"/>
-                <w:color w:val="4F81BD" w:themeColor="accent1"/>
+                <w:i/>
                 <w:szCs w:val="22"/>
                 <w:lang w:val="sv-SE"/>
               </w:rPr>
-              <w:t xml:space="preserve"> mot alternativ 2</w:t>
+              <w:t xml:space="preserve"> ska</w:t>
             </w:r>
             <w:r>
               <w:rPr>
                 <w:rFonts w:ascii="Arial" w:hAnsi="Arial" w:cs="Arial"/>
-                <w:color w:val="4F81BD" w:themeColor="accent1"/>
+                <w:i/>
                 <w:szCs w:val="22"/>
                 <w:lang w:val="sv-SE"/>
               </w:rPr>
-              <w:t xml:space="preserve"> vid utgången av kvartal 3 2014.</w:t>
+              <w:t>, liksom domänen,</w:t>
+            </w:r>
+            <w:r>
+              <w:rPr>
+                <w:rFonts w:ascii="Arial" w:hAnsi="Arial" w:cs="Arial"/>
+                <w:i/>
+                <w:szCs w:val="22"/>
+                <w:lang w:val="sv-SE"/>
+              </w:rPr>
+              <w:t xml:space="preserve"> </w:t>
+            </w:r>
+            <w:bookmarkStart w:id="12" w:name="_GoBack"/>
+            <w:bookmarkEnd w:id="12"/>
+            <w:r>
+              <w:rPr>
+                <w:rFonts w:ascii="Arial" w:hAnsi="Arial" w:cs="Arial"/>
+                <w:i/>
+                <w:szCs w:val="22"/>
+                <w:lang w:val="sv-SE"/>
+              </w:rPr>
+              <w:t xml:space="preserve">ha en begränsad levnadstid </w:t>
+            </w:r>
+            <w:r>
+              <w:rPr>
+                <w:rFonts w:ascii="Arial" w:hAnsi="Arial" w:cs="Arial"/>
+                <w:i/>
+                <w:szCs w:val="22"/>
+                <w:lang w:val="sv-SE"/>
+              </w:rPr>
+              <w:t xml:space="preserve">och får bara finnas på gemensamma tjänsteplattformen till </w:t>
+            </w:r>
+            <w:r>
+              <w:rPr>
+                <w:rFonts w:ascii="Arial" w:hAnsi="Arial" w:cs="Arial"/>
+                <w:i/>
+                <w:szCs w:val="22"/>
+                <w:lang w:val="sv-SE"/>
+              </w:rPr>
+              <w:t>utgången av kvartal 3 2014.</w:t>
+            </w:r>
+            <w:r>
+              <w:rPr>
+                <w:rFonts w:ascii="Arial" w:hAnsi="Arial" w:cs="Arial"/>
+                <w:i/>
+                <w:szCs w:val="22"/>
+                <w:lang w:val="sv-SE"/>
+              </w:rPr>
+              <w:t xml:space="preserve"> Dessa ska därefter ersättas av tillvägagångssättet som beskrivs i alternativ 2.</w:t>
             </w:r>
           </w:p>
         </w:tc>
@@ -3450,7 +3465,6 @@
             <w:pPr>
               <w:pStyle w:val="Brdtext"/>
               <w:rPr>
-                <w:color w:val="4F81BD" w:themeColor="accent1"/>
                 <w:sz w:val="20"/>
                 <w:szCs w:val="20"/>
                 <w:lang w:val="sv-SE"/>
@@ -3459,7 +3473,6 @@
             <w:r>
               <w:rPr>
                 <w:rFonts w:ascii="Arial" w:hAnsi="Arial" w:cs="Arial"/>
-                <w:color w:val="4F81BD" w:themeColor="accent1"/>
                 <w:szCs w:val="22"/>
                 <w:lang w:val="sv-SE"/>
               </w:rPr>
@@ -3469,7 +3482,6 @@
               <w:rPr>
                 <w:rFonts w:ascii="Arial" w:hAnsi="Arial" w:cs="Arial"/>
                 <w:i/>
-                <w:color w:val="4F81BD" w:themeColor="accent1"/>
                 <w:szCs w:val="22"/>
                 <w:lang w:val="sv-SE"/>
               </w:rPr>
@@ -3478,7 +3490,6 @@
             <w:r>
               <w:rPr>
                 <w:rFonts w:ascii="Arial" w:hAnsi="Arial" w:cs="Arial"/>
-                <w:color w:val="4F81BD" w:themeColor="accent1"/>
                 <w:szCs w:val="22"/>
                 <w:lang w:val="sv-SE"/>
               </w:rPr>
@@ -3487,7 +3498,6 @@
             <w:r>
               <w:rPr>
                 <w:rFonts w:ascii="Arial" w:hAnsi="Arial" w:cs="Arial"/>
-                <w:color w:val="4F81BD" w:themeColor="accent1"/>
                 <w:szCs w:val="22"/>
                 <w:lang w:val="sv-SE"/>
               </w:rPr>
@@ -3496,7 +3506,6 @@
             <w:r>
               <w:rPr>
                 <w:rFonts w:ascii="Arial" w:hAnsi="Arial" w:cs="Arial"/>
-                <w:color w:val="4F81BD" w:themeColor="accent1"/>
                 <w:szCs w:val="22"/>
                 <w:lang w:val="sv-SE"/>
               </w:rPr>
@@ -4140,7 +4149,7 @@
                               <w:sz w:val="16"/>
                               <w:szCs w:val="16"/>
                             </w:rPr>
-                            <w:t>6</w:t>
+                            <w:t>5</w:t>
                           </w:r>
                           <w:r>
                             <w:rPr>
@@ -4156,31 +4165,16 @@
                             </w:rPr>
                             <w:t xml:space="preserve"> (</w:t>
                           </w:r>
-                          <w:r>
-                            <w:fldChar w:fldCharType="begin"/>
-                          </w:r>
-                          <w:r>
-                            <w:instrText xml:space="preserve"> SECTIONPAGES   \* MERGEFORMAT </w:instrText>
-                          </w:r>
-                          <w:r>
-                            <w:fldChar w:fldCharType="separate"/>
-                          </w:r>
-                          <w:r>
-                            <w:rPr>
-                              <w:noProof/>
-                              <w:sz w:val="16"/>
-                              <w:szCs w:val="16"/>
-                            </w:rPr>
-                            <w:t>6</w:t>
-                          </w:r>
-                          <w:r>
-                            <w:rPr>
-                              <w:noProof/>
-                              <w:sz w:val="16"/>
-                              <w:szCs w:val="16"/>
-                            </w:rPr>
-                            <w:fldChar w:fldCharType="end"/>
-                          </w:r>
+                          <w:fldSimple w:instr=" SECTIONPAGES   \* MERGEFORMAT ">
+                            <w:r>
+                              <w:rPr>
+                                <w:noProof/>
+                                <w:sz w:val="16"/>
+                                <w:szCs w:val="16"/>
+                              </w:rPr>
+                              <w:t>6</w:t>
+                            </w:r>
+                          </w:fldSimple>
                           <w:r>
                             <w:rPr>
                               <w:sz w:val="16"/>
@@ -4246,7 +4240,7 @@
                         <w:sz w:val="16"/>
                         <w:szCs w:val="16"/>
                       </w:rPr>
-                      <w:t>6</w:t>
+                      <w:t>5</w:t>
                     </w:r>
                     <w:r>
                       <w:rPr>
@@ -4262,31 +4256,16 @@
                       </w:rPr>
                       <w:t xml:space="preserve"> (</w:t>
                     </w:r>
-                    <w:r>
-                      <w:fldChar w:fldCharType="begin"/>
-                    </w:r>
-                    <w:r>
-                      <w:instrText xml:space="preserve"> SECTIONPAGES   \* MERGEFORMAT </w:instrText>
-                    </w:r>
-                    <w:r>
-                      <w:fldChar w:fldCharType="separate"/>
-                    </w:r>
-                    <w:r>
-                      <w:rPr>
-                        <w:noProof/>
-                        <w:sz w:val="16"/>
-                        <w:szCs w:val="16"/>
-                      </w:rPr>
-                      <w:t>6</w:t>
-                    </w:r>
-                    <w:r>
-                      <w:rPr>
-                        <w:noProof/>
-                        <w:sz w:val="16"/>
-                        <w:szCs w:val="16"/>
-                      </w:rPr>
-                      <w:fldChar w:fldCharType="end"/>
-                    </w:r>
+                    <w:fldSimple w:instr=" SECTIONPAGES   \* MERGEFORMAT ">
+                      <w:r>
+                        <w:rPr>
+                          <w:noProof/>
+                          <w:sz w:val="16"/>
+                          <w:szCs w:val="16"/>
+                        </w:rPr>
+                        <w:t>6</w:t>
+                      </w:r>
+                    </w:fldSimple>
                     <w:r>
                       <w:rPr>
                         <w:sz w:val="16"/>
@@ -4920,31 +4899,16 @@
                             </w:rPr>
                             <w:t xml:space="preserve"> (</w:t>
                           </w:r>
-                          <w:r>
-                            <w:fldChar w:fldCharType="begin"/>
-                          </w:r>
-                          <w:r>
-                            <w:instrText xml:space="preserve"> SECTIONPAGES   \* MERGEFORMAT </w:instrText>
-                          </w:r>
-                          <w:r>
-                            <w:fldChar w:fldCharType="separate"/>
-                          </w:r>
-                          <w:r>
-                            <w:rPr>
-                              <w:noProof/>
-                              <w:sz w:val="16"/>
-                              <w:szCs w:val="16"/>
-                            </w:rPr>
-                            <w:t>6</w:t>
-                          </w:r>
-                          <w:r>
-                            <w:rPr>
-                              <w:noProof/>
-                              <w:sz w:val="16"/>
-                              <w:szCs w:val="16"/>
-                            </w:rPr>
-                            <w:fldChar w:fldCharType="end"/>
-                          </w:r>
+                          <w:fldSimple w:instr=" SECTIONPAGES   \* MERGEFORMAT ">
+                            <w:r>
+                              <w:rPr>
+                                <w:noProof/>
+                                <w:sz w:val="16"/>
+                                <w:szCs w:val="16"/>
+                              </w:rPr>
+                              <w:t>6</w:t>
+                            </w:r>
+                          </w:fldSimple>
                           <w:r>
                             <w:rPr>
                               <w:sz w:val="16"/>
@@ -5026,31 +4990,16 @@
                       </w:rPr>
                       <w:t xml:space="preserve"> (</w:t>
                     </w:r>
-                    <w:r>
-                      <w:fldChar w:fldCharType="begin"/>
-                    </w:r>
-                    <w:r>
-                      <w:instrText xml:space="preserve"> SECTIONPAGES   \* MERGEFORMAT </w:instrText>
-                    </w:r>
-                    <w:r>
-                      <w:fldChar w:fldCharType="separate"/>
-                    </w:r>
-                    <w:r>
-                      <w:rPr>
-                        <w:noProof/>
-                        <w:sz w:val="16"/>
-                        <w:szCs w:val="16"/>
-                      </w:rPr>
-                      <w:t>6</w:t>
-                    </w:r>
-                    <w:r>
-                      <w:rPr>
-                        <w:noProof/>
-                        <w:sz w:val="16"/>
-                        <w:szCs w:val="16"/>
-                      </w:rPr>
-                      <w:fldChar w:fldCharType="end"/>
-                    </w:r>
+                    <w:fldSimple w:instr=" SECTIONPAGES   \* MERGEFORMAT ">
+                      <w:r>
+                        <w:rPr>
+                          <w:noProof/>
+                          <w:sz w:val="16"/>
+                          <w:szCs w:val="16"/>
+                        </w:rPr>
+                        <w:t>6</w:t>
+                      </w:r>
+                    </w:fldSimple>
                     <w:r>
                       <w:rPr>
                         <w:sz w:val="16"/>
@@ -10109,7 +10058,7 @@
 </file>
 
 <file path=customXml/itemProps1.xml><?xml version="1.0" encoding="utf-8"?>
-<ds:datastoreItem xmlns:ds="http://schemas.openxmlformats.org/officeDocument/2006/customXml" ds:itemID="{41B7F6B4-E1F4-4A20-805B-7A5080CD8D82}">
+<ds:datastoreItem xmlns:ds="http://schemas.openxmlformats.org/officeDocument/2006/customXml" ds:itemID="{C33068C3-382B-4AAD-AB08-01D42BAAA2FE}">
   <ds:schemaRefs>
     <ds:schemaRef ds:uri="http://schemas.openxmlformats.org/officeDocument/2006/bibliography"/>
   </ds:schemaRefs>

</xml_diff>